<commit_message>
upa logo sa porra
</commit_message>
<xml_diff>
--- a/UltimoPIM2019V6.docx
+++ b/UltimoPIM2019V6.docx
@@ -1340,6 +1340,7 @@
       <w:bookmarkStart w:id="3" w:name="_Toc25762364"/>
       <w:bookmarkStart w:id="4" w:name="_Toc25854786"/>
       <w:bookmarkStart w:id="5" w:name="_Toc25859844"/>
+      <w:bookmarkStart w:id="6" w:name="_Toc25876472"/>
       <w:r>
         <w:rPr>
           <w:sz w:val="24"/>
@@ -1354,6 +1355,7 @@
       <w:bookmarkEnd w:id="3"/>
       <w:bookmarkEnd w:id="4"/>
       <w:bookmarkEnd w:id="5"/>
+      <w:bookmarkEnd w:id="6"/>
     </w:p>
     <w:p>
       <w:pPr>
@@ -2039,11 +2041,12 @@
           <w:lang w:val="en-US"/>
         </w:rPr>
       </w:pPr>
-      <w:bookmarkStart w:id="6" w:name="_Toc25582453"/>
-      <w:bookmarkStart w:id="7" w:name="_Toc25582721"/>
-      <w:bookmarkStart w:id="8" w:name="_Toc25762365"/>
-      <w:bookmarkStart w:id="9" w:name="_Toc25854787"/>
-      <w:bookmarkStart w:id="10" w:name="_Toc25859845"/>
+      <w:bookmarkStart w:id="7" w:name="_Toc25582453"/>
+      <w:bookmarkStart w:id="8" w:name="_Toc25582721"/>
+      <w:bookmarkStart w:id="9" w:name="_Toc25762365"/>
+      <w:bookmarkStart w:id="10" w:name="_Toc25854787"/>
+      <w:bookmarkStart w:id="11" w:name="_Toc25859845"/>
+      <w:bookmarkStart w:id="12" w:name="_Toc25876473"/>
       <w:r>
         <w:rPr>
           <w:sz w:val="24"/>
@@ -2053,11 +2056,12 @@
         <w:lastRenderedPageBreak/>
         <w:t>ABSTRACT</w:t>
       </w:r>
-      <w:bookmarkEnd w:id="6"/>
       <w:bookmarkEnd w:id="7"/>
       <w:bookmarkEnd w:id="8"/>
       <w:bookmarkEnd w:id="9"/>
       <w:bookmarkEnd w:id="10"/>
+      <w:bookmarkEnd w:id="11"/>
+      <w:bookmarkEnd w:id="12"/>
     </w:p>
     <w:p>
       <w:pPr>
@@ -2244,6 +2248,8 @@
         </w:rPr>
       </w:sdtEndPr>
       <w:sdtContent>
+        <w:bookmarkStart w:id="13" w:name="_GoBack" w:displacedByCustomXml="prev"/>
+        <w:bookmarkEnd w:id="13" w:displacedByCustomXml="prev"/>
         <w:p>
           <w:pPr>
             <w:pStyle w:val="CabealhodoSumrio"/>
@@ -2304,7 +2310,7 @@
               <w:szCs w:val="24"/>
             </w:rPr>
           </w:pPr>
-          <w:hyperlink w:anchor="_Toc25859846" w:history="1">
+          <w:hyperlink w:anchor="_Toc25876474" w:history="1">
             <w:r>
               <w:rPr>
                 <w:rStyle w:val="Hyperlink"/>
@@ -2363,7 +2369,7 @@
                 <w:sz w:val="24"/>
                 <w:szCs w:val="24"/>
               </w:rPr>
-              <w:instrText xml:space="preserve"> PAGEREF _Toc25859846 \h </w:instrText>
+              <w:instrText xml:space="preserve"> PAGEREF _Toc25876474 \h </w:instrText>
             </w:r>
             <w:r>
               <w:rPr>
@@ -2423,7 +2429,7 @@
               <w:szCs w:val="24"/>
             </w:rPr>
           </w:pPr>
-          <w:hyperlink w:anchor="_Toc25859847" w:history="1">
+          <w:hyperlink w:anchor="_Toc25876475" w:history="1">
             <w:r>
               <w:rPr>
                 <w:rStyle w:val="Hyperlink"/>
@@ -2482,7 +2488,7 @@
                 <w:sz w:val="24"/>
                 <w:szCs w:val="24"/>
               </w:rPr>
-              <w:instrText xml:space="preserve"> PAGEREF _Toc25859847 \h </w:instrText>
+              <w:instrText xml:space="preserve"> PAGEREF _Toc25876475 \h </w:instrText>
             </w:r>
             <w:r>
               <w:rPr>
@@ -2542,7 +2548,7 @@
               <w:szCs w:val="24"/>
             </w:rPr>
           </w:pPr>
-          <w:hyperlink w:anchor="_Toc25859848" w:history="1">
+          <w:hyperlink w:anchor="_Toc25876476" w:history="1">
             <w:r>
               <w:rPr>
                 <w:rStyle w:val="Hyperlink"/>
@@ -2601,7 +2607,7 @@
                 <w:sz w:val="24"/>
                 <w:szCs w:val="24"/>
               </w:rPr>
-              <w:instrText xml:space="preserve"> PAGEREF _Toc25859848 \h </w:instrText>
+              <w:instrText xml:space="preserve"> PAGEREF _Toc25876476 \h </w:instrText>
             </w:r>
             <w:r>
               <w:rPr>
@@ -2659,7 +2665,7 @@
               <w:szCs w:val="24"/>
             </w:rPr>
           </w:pPr>
-          <w:hyperlink w:anchor="_Toc25859849" w:history="1">
+          <w:hyperlink w:anchor="_Toc25876477" w:history="1">
             <w:r>
               <w:rPr>
                 <w:rStyle w:val="Hyperlink"/>
@@ -2707,7 +2713,7 @@
                 <w:sz w:val="24"/>
                 <w:szCs w:val="24"/>
               </w:rPr>
-              <w:instrText xml:space="preserve"> PAGEREF _Toc25859849 \h </w:instrText>
+              <w:instrText xml:space="preserve"> PAGEREF _Toc25876477 \h </w:instrText>
             </w:r>
             <w:r>
               <w:rPr>
@@ -2759,7 +2765,7 @@
               <w:szCs w:val="24"/>
             </w:rPr>
           </w:pPr>
-          <w:hyperlink w:anchor="_Toc25859850" w:history="1">
+          <w:hyperlink w:anchor="_Toc25876478" w:history="1">
             <w:r>
               <w:rPr>
                 <w:rStyle w:val="Hyperlink"/>
@@ -2818,7 +2824,7 @@
                 <w:sz w:val="24"/>
                 <w:szCs w:val="24"/>
               </w:rPr>
-              <w:instrText xml:space="preserve"> PAGEREF _Toc25859850 \h </w:instrText>
+              <w:instrText xml:space="preserve"> PAGEREF _Toc25876478 \h </w:instrText>
             </w:r>
             <w:r>
               <w:rPr>
@@ -2873,7 +2879,7 @@
               <w:szCs w:val="24"/>
             </w:rPr>
           </w:pPr>
-          <w:hyperlink w:anchor="_Toc25859851" w:history="1">
+          <w:hyperlink w:anchor="_Toc25876479" w:history="1">
             <w:r>
               <w:rPr>
                 <w:rStyle w:val="Hyperlink"/>
@@ -2904,7 +2910,7 @@
                 <w:sz w:val="24"/>
                 <w:szCs w:val="24"/>
               </w:rPr>
-              <w:instrText xml:space="preserve"> PAGEREF _Toc25859851 \h </w:instrText>
+              <w:instrText xml:space="preserve"> PAGEREF _Toc25876479 \h </w:instrText>
             </w:r>
             <w:r>
               <w:rPr>
@@ -2956,7 +2962,7 @@
               <w:szCs w:val="24"/>
             </w:rPr>
           </w:pPr>
-          <w:hyperlink w:anchor="_Toc25859852" w:history="1">
+          <w:hyperlink w:anchor="_Toc25876480" w:history="1">
             <w:r>
               <w:rPr>
                 <w:rStyle w:val="Hyperlink"/>
@@ -3015,7 +3021,7 @@
                 <w:sz w:val="24"/>
                 <w:szCs w:val="24"/>
               </w:rPr>
-              <w:instrText xml:space="preserve"> PAGEREF _Toc25859852 \h </w:instrText>
+              <w:instrText xml:space="preserve"> PAGEREF _Toc25876480 \h </w:instrText>
             </w:r>
             <w:r>
               <w:rPr>
@@ -3075,7 +3081,7 @@
               <w:szCs w:val="24"/>
             </w:rPr>
           </w:pPr>
-          <w:hyperlink w:anchor="_Toc25859853" w:history="1">
+          <w:hyperlink w:anchor="_Toc25876481" w:history="1">
             <w:r>
               <w:rPr>
                 <w:rStyle w:val="Hyperlink"/>
@@ -3134,7 +3140,7 @@
                 <w:sz w:val="24"/>
                 <w:szCs w:val="24"/>
               </w:rPr>
-              <w:instrText xml:space="preserve"> PAGEREF _Toc25859853 \h </w:instrText>
+              <w:instrText xml:space="preserve"> PAGEREF _Toc25876481 \h </w:instrText>
             </w:r>
             <w:r>
               <w:rPr>
@@ -3189,7 +3195,7 @@
               <w:szCs w:val="24"/>
             </w:rPr>
           </w:pPr>
-          <w:hyperlink w:anchor="_Toc25859854" w:history="1">
+          <w:hyperlink w:anchor="_Toc25876482" w:history="1">
             <w:r>
               <w:rPr>
                 <w:rStyle w:val="Hyperlink"/>
@@ -3220,7 +3226,7 @@
                 <w:sz w:val="24"/>
                 <w:szCs w:val="24"/>
               </w:rPr>
-              <w:instrText xml:space="preserve"> PAGEREF _Toc25859854 \h </w:instrText>
+              <w:instrText xml:space="preserve"> PAGEREF _Toc25876482 \h </w:instrText>
             </w:r>
             <w:r>
               <w:rPr>
@@ -3272,7 +3278,7 @@
               <w:szCs w:val="24"/>
             </w:rPr>
           </w:pPr>
-          <w:hyperlink w:anchor="_Toc25859855" w:history="1">
+          <w:hyperlink w:anchor="_Toc25876483" w:history="1">
             <w:r>
               <w:rPr>
                 <w:rStyle w:val="Hyperlink"/>
@@ -3331,7 +3337,7 @@
                 <w:sz w:val="24"/>
                 <w:szCs w:val="24"/>
               </w:rPr>
-              <w:instrText xml:space="preserve"> PAGEREF _Toc25859855 \h </w:instrText>
+              <w:instrText xml:space="preserve"> PAGEREF _Toc25876483 \h </w:instrText>
             </w:r>
             <w:r>
               <w:rPr>
@@ -3391,7 +3397,7 @@
               <w:szCs w:val="24"/>
             </w:rPr>
           </w:pPr>
-          <w:hyperlink w:anchor="_Toc25859856" w:history="1">
+          <w:hyperlink w:anchor="_Toc25876484" w:history="1">
             <w:r>
               <w:rPr>
                 <w:rStyle w:val="Hyperlink"/>
@@ -3450,7 +3456,7 @@
                 <w:sz w:val="24"/>
                 <w:szCs w:val="24"/>
               </w:rPr>
-              <w:instrText xml:space="preserve"> PAGEREF _Toc25859856 \h </w:instrText>
+              <w:instrText xml:space="preserve"> PAGEREF _Toc25876484 \h </w:instrText>
             </w:r>
             <w:r>
               <w:rPr>
@@ -3505,7 +3511,7 @@
               <w:szCs w:val="24"/>
             </w:rPr>
           </w:pPr>
-          <w:hyperlink w:anchor="_Toc25859857" w:history="1">
+          <w:hyperlink w:anchor="_Toc25876485" w:history="1">
             <w:r>
               <w:rPr>
                 <w:rStyle w:val="Hyperlink"/>
@@ -3536,7 +3542,7 @@
                 <w:sz w:val="24"/>
                 <w:szCs w:val="24"/>
               </w:rPr>
-              <w:instrText xml:space="preserve"> PAGEREF _Toc25859857 \h </w:instrText>
+              <w:instrText xml:space="preserve"> PAGEREF _Toc25876485 \h </w:instrText>
             </w:r>
             <w:r>
               <w:rPr>
@@ -3583,7 +3589,7 @@
               <w:szCs w:val="24"/>
             </w:rPr>
           </w:pPr>
-          <w:hyperlink w:anchor="_Toc25859858" w:history="1">
+          <w:hyperlink w:anchor="_Toc25876486" w:history="1">
             <w:r>
               <w:rPr>
                 <w:rStyle w:val="Hyperlink"/>
@@ -3614,7 +3620,7 @@
                 <w:sz w:val="24"/>
                 <w:szCs w:val="24"/>
               </w:rPr>
-              <w:instrText xml:space="preserve"> PAGEREF _Toc25859858 \h </w:instrText>
+              <w:instrText xml:space="preserve"> PAGEREF _Toc25876486 \h </w:instrText>
             </w:r>
             <w:r>
               <w:rPr>
@@ -3666,7 +3672,7 @@
               <w:szCs w:val="24"/>
             </w:rPr>
           </w:pPr>
-          <w:hyperlink w:anchor="_Toc25859859" w:history="1">
+          <w:hyperlink w:anchor="_Toc25876487" w:history="1">
             <w:r>
               <w:rPr>
                 <w:rStyle w:val="Hyperlink"/>
@@ -3725,7 +3731,7 @@
                 <w:sz w:val="24"/>
                 <w:szCs w:val="24"/>
               </w:rPr>
-              <w:instrText xml:space="preserve"> PAGEREF _Toc25859859 \h </w:instrText>
+              <w:instrText xml:space="preserve"> PAGEREF _Toc25876487 \h </w:instrText>
             </w:r>
             <w:r>
               <w:rPr>
@@ -3754,7 +3760,7 @@
                 <w:sz w:val="24"/>
                 <w:szCs w:val="24"/>
               </w:rPr>
-              <w:t>51</w:t>
+              <w:t>53</w:t>
             </w:r>
             <w:r>
               <w:rPr>
@@ -3783,7 +3789,7 @@
               <w:color w:val="auto"/>
             </w:rPr>
           </w:pPr>
-          <w:hyperlink w:anchor="_Toc25859860" w:history="1">
+          <w:hyperlink w:anchor="_Toc25876488" w:history="1">
             <w:r>
               <w:rPr>
                 <w:rStyle w:val="Hyperlink"/>
@@ -3842,7 +3848,7 @@
                 <w:sz w:val="24"/>
                 <w:szCs w:val="24"/>
               </w:rPr>
-              <w:instrText xml:space="preserve"> PAGEREF _Toc25859860 \h </w:instrText>
+              <w:instrText xml:space="preserve"> PAGEREF _Toc25876488 \h </w:instrText>
             </w:r>
             <w:r>
               <w:rPr>
@@ -3871,7 +3877,7 @@
                 <w:sz w:val="24"/>
                 <w:szCs w:val="24"/>
               </w:rPr>
-              <w:t>52</w:t>
+              <w:t>54</w:t>
             </w:r>
             <w:r>
               <w:rPr>
@@ -3928,9 +3934,9 @@
           <w:szCs w:val="32"/>
         </w:rPr>
       </w:pPr>
-      <w:bookmarkStart w:id="11" w:name="_Toc531640369"/>
-      <w:bookmarkStart w:id="12" w:name="_Toc25582454"/>
-      <w:bookmarkStart w:id="13" w:name="_Toc25859846"/>
+      <w:bookmarkStart w:id="14" w:name="_Toc531640369"/>
+      <w:bookmarkStart w:id="15" w:name="_Toc25582454"/>
+      <w:bookmarkStart w:id="16" w:name="_Toc25876474"/>
       <w:r>
         <w:rPr>
           <w:sz w:val="32"/>
@@ -3939,9 +3945,9 @@
         <w:lastRenderedPageBreak/>
         <w:t>Introdução</w:t>
       </w:r>
-      <w:bookmarkEnd w:id="11"/>
-      <w:bookmarkEnd w:id="12"/>
-      <w:bookmarkEnd w:id="13"/>
+      <w:bookmarkEnd w:id="14"/>
+      <w:bookmarkEnd w:id="15"/>
+      <w:bookmarkEnd w:id="16"/>
     </w:p>
     <w:p>
       <w:pPr>
@@ -4436,27 +4442,7 @@
           <w:sz w:val="24"/>
           <w:szCs w:val="24"/>
         </w:rPr>
-        <w:t xml:space="preserve"> e mostrou um exemplo das telas do sistema, tudo isso feito no semestre passado, restando apenas o gerenciamento do projeto e a </w:t>
-      </w:r>
-      <w:bookmarkStart w:id="14" w:name="_GoBack"/>
-      <w:r>
-        <w:rPr>
-          <w:rFonts w:ascii="Arial" w:hAnsi="Arial" w:cs="Arial"/>
-          <w:color w:val="auto"/>
-          <w:sz w:val="24"/>
-          <w:szCs w:val="24"/>
-        </w:rPr>
-        <w:t xml:space="preserve">programação do sistema, para poder entregar esse software de vez para a </w:t>
-      </w:r>
-      <w:bookmarkEnd w:id="14"/>
-      <w:r>
-        <w:rPr>
-          <w:rFonts w:ascii="Arial" w:hAnsi="Arial" w:cs="Arial"/>
-          <w:color w:val="auto"/>
-          <w:sz w:val="24"/>
-          <w:szCs w:val="24"/>
-        </w:rPr>
-        <w:t>empresa.</w:t>
+        <w:t xml:space="preserve"> e mostrou um exemplo das telas do sistema, tudo isso feito no semestre passado, restando apenas o gerenciamento do projeto e a programação do sistema, para poder entregar esse software de vez para a empresa.</w:t>
       </w:r>
     </w:p>
     <w:p>
@@ -4554,8 +4540,8 @@
           <w:szCs w:val="32"/>
         </w:rPr>
       </w:pPr>
-      <w:bookmarkStart w:id="15" w:name="_Toc25582455"/>
-      <w:bookmarkStart w:id="16" w:name="_Toc25859847"/>
+      <w:bookmarkStart w:id="17" w:name="_Toc25582455"/>
+      <w:bookmarkStart w:id="18" w:name="_Toc25876475"/>
       <w:r>
         <w:rPr>
           <w:sz w:val="32"/>
@@ -4578,8 +4564,8 @@
         </w:rPr>
         <w:t xml:space="preserve"> Utilizada</w:t>
       </w:r>
-      <w:bookmarkEnd w:id="15"/>
-      <w:bookmarkEnd w:id="16"/>
+      <w:bookmarkEnd w:id="17"/>
+      <w:bookmarkEnd w:id="18"/>
     </w:p>
     <w:p>
       <w:pPr>
@@ -5366,8 +5352,20 @@
           <w:sz w:val="24"/>
           <w:szCs w:val="24"/>
         </w:rPr>
-        <w:t>Virtual Machine</w:t>
-      </w:r>
+        <w:t xml:space="preserve">Virtual </w:t>
+      </w:r>
+      <w:proofErr w:type="spellStart"/>
+      <w:r>
+        <w:rPr>
+          <w:rFonts w:ascii="Arial" w:hAnsi="Arial" w:cs="Arial"/>
+          <w:i/>
+          <w:iCs/>
+          <w:sz w:val="24"/>
+          <w:szCs w:val="24"/>
+        </w:rPr>
+        <w:t>Machine</w:t>
+      </w:r>
+      <w:proofErr w:type="spellEnd"/>
       <w:r>
         <w:rPr>
           <w:rFonts w:ascii="Arial" w:hAnsi="Arial" w:cs="Arial"/>
@@ -5471,7 +5469,25 @@
           <w:sz w:val="24"/>
           <w:szCs w:val="24"/>
         </w:rPr>
-        <w:t xml:space="preserve"> os códigos não só de Java como JavaScript, PHP, HTML, entre outros.</w:t>
+        <w:t xml:space="preserve"> os códigos não só de Java como </w:t>
+      </w:r>
+      <w:proofErr w:type="spellStart"/>
+      <w:r>
+        <w:rPr>
+          <w:rFonts w:ascii="Arial" w:hAnsi="Arial" w:cs="Arial"/>
+          <w:sz w:val="24"/>
+          <w:szCs w:val="24"/>
+        </w:rPr>
+        <w:t>JavaScript</w:t>
+      </w:r>
+      <w:proofErr w:type="spellEnd"/>
+      <w:r>
+        <w:rPr>
+          <w:rFonts w:ascii="Arial" w:hAnsi="Arial" w:cs="Arial"/>
+          <w:sz w:val="24"/>
+          <w:szCs w:val="24"/>
+        </w:rPr>
+        <w:t>, PHP, HTML, entre outros.</w:t>
       </w:r>
     </w:p>
     <w:p>
@@ -5551,7 +5567,25 @@
           <w:sz w:val="24"/>
           <w:szCs w:val="24"/>
         </w:rPr>
-        <w:t>, para essa função utilizamos o Apache Tomcat, um ser</w:t>
+        <w:t xml:space="preserve">, para essa função utilizamos o Apache </w:t>
+      </w:r>
+      <w:proofErr w:type="spellStart"/>
+      <w:r>
+        <w:rPr>
+          <w:rFonts w:ascii="Arial" w:hAnsi="Arial" w:cs="Arial"/>
+          <w:sz w:val="24"/>
+          <w:szCs w:val="24"/>
+        </w:rPr>
+        <w:t>Tomcat</w:t>
+      </w:r>
+      <w:proofErr w:type="spellEnd"/>
+      <w:r>
+        <w:rPr>
+          <w:rFonts w:ascii="Arial" w:hAnsi="Arial" w:cs="Arial"/>
+          <w:sz w:val="24"/>
+          <w:szCs w:val="24"/>
+        </w:rPr>
+        <w:t>, um ser</w:t>
       </w:r>
       <w:r>
         <w:rPr>
@@ -5603,8 +5637,36 @@
           <w:sz w:val="24"/>
           <w:szCs w:val="24"/>
         </w:rPr>
-        <w:t>Outras ferramentas que foram usadas pelo grupo são o Trello, Slack e o Git</w:t>
-      </w:r>
+        <w:t xml:space="preserve">Outras ferramentas que foram usadas pelo grupo são o </w:t>
+      </w:r>
+      <w:proofErr w:type="spellStart"/>
+      <w:r>
+        <w:rPr>
+          <w:rFonts w:ascii="Arial" w:hAnsi="Arial" w:cs="Arial"/>
+          <w:sz w:val="24"/>
+          <w:szCs w:val="24"/>
+        </w:rPr>
+        <w:t>Trello</w:t>
+      </w:r>
+      <w:proofErr w:type="spellEnd"/>
+      <w:r>
+        <w:rPr>
+          <w:rFonts w:ascii="Arial" w:hAnsi="Arial" w:cs="Arial"/>
+          <w:sz w:val="24"/>
+          <w:szCs w:val="24"/>
+        </w:rPr>
+        <w:t xml:space="preserve">, Slack e o </w:t>
+      </w:r>
+      <w:proofErr w:type="spellStart"/>
+      <w:r>
+        <w:rPr>
+          <w:rFonts w:ascii="Arial" w:hAnsi="Arial" w:cs="Arial"/>
+          <w:sz w:val="24"/>
+          <w:szCs w:val="24"/>
+        </w:rPr>
+        <w:t>Git</w:t>
+      </w:r>
+      <w:proofErr w:type="spellEnd"/>
       <w:r>
         <w:rPr>
           <w:rFonts w:ascii="Arial" w:hAnsi="Arial" w:cs="Arial"/>
@@ -5629,13 +5691,23 @@
         </w:rPr>
         <w:t xml:space="preserve">, </w:t>
       </w:r>
-      <w:r>
-        <w:rPr>
-          <w:rFonts w:ascii="Arial" w:hAnsi="Arial" w:cs="Arial"/>
-          <w:sz w:val="24"/>
-          <w:szCs w:val="24"/>
-        </w:rPr>
-        <w:t xml:space="preserve">Trello é uma ferramenta para </w:t>
+      <w:proofErr w:type="spellStart"/>
+      <w:r>
+        <w:rPr>
+          <w:rFonts w:ascii="Arial" w:hAnsi="Arial" w:cs="Arial"/>
+          <w:sz w:val="24"/>
+          <w:szCs w:val="24"/>
+        </w:rPr>
+        <w:t>Trello</w:t>
+      </w:r>
+      <w:proofErr w:type="spellEnd"/>
+      <w:r>
+        <w:rPr>
+          <w:rFonts w:ascii="Arial" w:hAnsi="Arial" w:cs="Arial"/>
+          <w:sz w:val="24"/>
+          <w:szCs w:val="24"/>
+        </w:rPr>
+        <w:t xml:space="preserve"> é uma ferramenta para </w:t>
       </w:r>
       <w:r>
         <w:rPr>
@@ -5761,8 +5833,8 @@
           <w:szCs w:val="32"/>
         </w:rPr>
       </w:pPr>
-      <w:bookmarkStart w:id="17" w:name="_Toc25582456"/>
-      <w:bookmarkStart w:id="18" w:name="_Toc25859848"/>
+      <w:bookmarkStart w:id="19" w:name="_Toc25582456"/>
+      <w:bookmarkStart w:id="20" w:name="_Toc25876476"/>
       <w:r>
         <w:rPr>
           <w:sz w:val="32"/>
@@ -5771,8 +5843,8 @@
         <w:lastRenderedPageBreak/>
         <w:t>Requisitos</w:t>
       </w:r>
-      <w:bookmarkEnd w:id="17"/>
-      <w:bookmarkEnd w:id="18"/>
+      <w:bookmarkEnd w:id="19"/>
+      <w:bookmarkEnd w:id="20"/>
     </w:p>
     <w:p>
       <w:pPr>
@@ -6615,8 +6687,8 @@
           <w:szCs w:val="24"/>
         </w:rPr>
       </w:pPr>
-      <w:bookmarkStart w:id="19" w:name="_Toc25582457"/>
-      <w:bookmarkStart w:id="20" w:name="_Toc25859849"/>
+      <w:bookmarkStart w:id="21" w:name="_Toc25582457"/>
+      <w:bookmarkStart w:id="22" w:name="_Toc25876477"/>
       <w:r>
         <w:rPr>
           <w:rFonts w:ascii="Arial" w:hAnsi="Arial" w:cs="Arial"/>
@@ -6635,8 +6707,8 @@
         </w:rPr>
         <w:t xml:space="preserve"> Requisitos</w:t>
       </w:r>
-      <w:bookmarkEnd w:id="19"/>
-      <w:bookmarkEnd w:id="20"/>
+      <w:bookmarkEnd w:id="21"/>
+      <w:bookmarkEnd w:id="22"/>
     </w:p>
     <w:p>
       <w:pPr>
@@ -7526,8 +7598,8 @@
           <w:szCs w:val="32"/>
         </w:rPr>
       </w:pPr>
-      <w:bookmarkStart w:id="21" w:name="_Toc25582458"/>
-      <w:bookmarkStart w:id="22" w:name="_Toc25859850"/>
+      <w:bookmarkStart w:id="23" w:name="_Toc25582458"/>
+      <w:bookmarkStart w:id="24" w:name="_Toc25876478"/>
       <w:r>
         <w:rPr>
           <w:sz w:val="32"/>
@@ -7535,8 +7607,8 @@
         </w:rPr>
         <w:t>UML</w:t>
       </w:r>
-      <w:bookmarkEnd w:id="21"/>
-      <w:bookmarkEnd w:id="22"/>
+      <w:bookmarkEnd w:id="23"/>
+      <w:bookmarkEnd w:id="24"/>
     </w:p>
     <w:p>
       <w:pPr>
@@ -7904,8 +7976,8 @@
           <w:szCs w:val="28"/>
         </w:rPr>
       </w:pPr>
-      <w:bookmarkStart w:id="23" w:name="_Toc25582459"/>
-      <w:bookmarkStart w:id="24" w:name="_Toc25859851"/>
+      <w:bookmarkStart w:id="25" w:name="_Toc25582459"/>
+      <w:bookmarkStart w:id="26" w:name="_Toc25876479"/>
       <w:r>
         <w:rPr>
           <w:rFonts w:ascii="Arial" w:hAnsi="Arial" w:cs="Arial"/>
@@ -7917,8 +7989,8 @@
         <w:lastRenderedPageBreak/>
         <w:t>4.1 Processos do Sistema</w:t>
       </w:r>
-      <w:bookmarkEnd w:id="23"/>
-      <w:bookmarkEnd w:id="24"/>
+      <w:bookmarkEnd w:id="25"/>
+      <w:bookmarkEnd w:id="26"/>
     </w:p>
     <w:p>
       <w:pPr>
@@ -8267,6 +8339,7 @@
       <w:r>
         <w:rPr>
           <w:rFonts w:ascii="Arial" w:hAnsi="Arial" w:cs="Arial"/>
+          <w:noProof/>
           <w:sz w:val="20"/>
           <w:szCs w:val="20"/>
         </w:rPr>
@@ -8290,7 +8363,7 @@
             <v:path o:extrusionok="f" gradientshapeok="t" o:connecttype="rect"/>
             <o:lock v:ext="edit" aspectratio="t"/>
           </v:shapetype>
-          <v:shape id="_x0000_i1025" type="#_x0000_t75" style="width:424.5pt;height:302.05pt">
+          <v:shape id="_x0000_i1025" type="#_x0000_t75" style="width:424.5pt;height:301.95pt">
             <v:imagedata r:id="rId11" o:title="Classes - Diagrama"/>
           </v:shape>
         </w:pict>
@@ -8483,11 +8556,12 @@
       <w:r>
         <w:rPr>
           <w:rFonts w:ascii="Arial" w:hAnsi="Arial" w:cs="Arial"/>
+          <w:noProof/>
           <w:sz w:val="20"/>
           <w:szCs w:val="20"/>
         </w:rPr>
         <w:pict w14:anchorId="527CD8D4">
-          <v:shape id="_x0000_i1026" type="#_x0000_t75" style="width:425.45pt;height:259pt">
+          <v:shape id="_x0000_i1026" type="#_x0000_t75" style="width:425.55pt;height:259pt">
             <v:imagedata r:id="rId12" o:title="Abastecimento - Sequencia"/>
           </v:shape>
         </w:pict>
@@ -9660,6 +9734,7 @@
       <w:r>
         <w:rPr>
           <w:rFonts w:ascii="Arial" w:eastAsia="Arial" w:hAnsi="Arial" w:cs="Arial"/>
+          <w:noProof/>
           <w:sz w:val="20"/>
           <w:szCs w:val="20"/>
         </w:rPr>
@@ -9989,11 +10064,12 @@
       <w:r>
         <w:rPr>
           <w:rFonts w:ascii="Arial" w:hAnsi="Arial" w:cs="Arial"/>
+          <w:noProof/>
           <w:sz w:val="20"/>
           <w:szCs w:val="20"/>
         </w:rPr>
         <w:pict w14:anchorId="14BA6BFD">
-          <v:shape id="_x0000_i1028" type="#_x0000_t75" style="width:340.35pt;height:243.1pt">
+          <v:shape id="_x0000_i1028" type="#_x0000_t75" style="width:340.65pt;height:242.85pt">
             <v:imagedata r:id="rId23" o:title="Manutenção Sequencia"/>
           </v:shape>
         </w:pict>
@@ -11712,8 +11788,8 @@
           <w:szCs w:val="32"/>
         </w:rPr>
       </w:pPr>
-      <w:bookmarkStart w:id="25" w:name="_Toc25582460"/>
-      <w:bookmarkStart w:id="26" w:name="_Toc25859852"/>
+      <w:bookmarkStart w:id="27" w:name="_Toc25582460"/>
+      <w:bookmarkStart w:id="28" w:name="_Toc25876480"/>
       <w:r>
         <w:rPr>
           <w:sz w:val="32"/>
@@ -11721,8 +11797,8 @@
         </w:rPr>
         <w:t>Banco de Dados</w:t>
       </w:r>
-      <w:bookmarkEnd w:id="25"/>
-      <w:bookmarkEnd w:id="26"/>
+      <w:bookmarkEnd w:id="27"/>
+      <w:bookmarkEnd w:id="28"/>
     </w:p>
     <w:p>
       <w:pPr>
@@ -14622,15 +14698,13 @@
           <w:rFonts w:ascii="Arial" w:hAnsi="Arial" w:cs="Arial"/>
           <w:sz w:val="24"/>
           <w:szCs w:val="24"/>
-          <w:lang w:val="en-US"/>
-        </w:rPr>
-      </w:pPr>
-      <w:r>
-        <w:rPr>
-          <w:rFonts w:ascii="Arial" w:hAnsi="Arial" w:cs="Arial"/>
-          <w:sz w:val="24"/>
-          <w:szCs w:val="24"/>
-          <w:lang w:val="en-US"/>
+        </w:rPr>
+      </w:pPr>
+      <w:r>
+        <w:rPr>
+          <w:rFonts w:ascii="Arial" w:hAnsi="Arial" w:cs="Arial"/>
+          <w:sz w:val="24"/>
+          <w:szCs w:val="24"/>
         </w:rPr>
         <w:t>GO</w:t>
       </w:r>
@@ -14643,27 +14717,24 @@
           <w:rFonts w:ascii="Arial" w:hAnsi="Arial" w:cs="Arial"/>
           <w:sz w:val="24"/>
           <w:szCs w:val="24"/>
-          <w:lang w:val="en-US"/>
-        </w:rPr>
-      </w:pPr>
-    </w:p>
-    <w:p>
-      <w:pPr>
-        <w:spacing w:line="240" w:lineRule="auto"/>
-        <w:jc w:val="both"/>
-        <w:rPr>
-          <w:rFonts w:ascii="Arial" w:hAnsi="Arial" w:cs="Arial"/>
-          <w:sz w:val="24"/>
-          <w:szCs w:val="24"/>
-          <w:lang w:val="en-US"/>
-        </w:rPr>
-      </w:pPr>
-      <w:r>
-        <w:rPr>
-          <w:rFonts w:ascii="Arial" w:hAnsi="Arial" w:cs="Arial"/>
-          <w:sz w:val="24"/>
-          <w:szCs w:val="24"/>
-          <w:lang w:val="en-US"/>
+        </w:rPr>
+      </w:pPr>
+    </w:p>
+    <w:p>
+      <w:pPr>
+        <w:spacing w:line="240" w:lineRule="auto"/>
+        <w:jc w:val="both"/>
+        <w:rPr>
+          <w:rFonts w:ascii="Arial" w:hAnsi="Arial" w:cs="Arial"/>
+          <w:sz w:val="24"/>
+          <w:szCs w:val="24"/>
+        </w:rPr>
+      </w:pPr>
+      <w:r>
+        <w:rPr>
+          <w:rFonts w:ascii="Arial" w:hAnsi="Arial" w:cs="Arial"/>
+          <w:sz w:val="24"/>
+          <w:szCs w:val="24"/>
         </w:rPr>
         <w:t>CREATE TABLE GER_FROTA_BO</w:t>
       </w:r>
@@ -14891,15 +14962,13 @@
           <w:rFonts w:ascii="Arial" w:hAnsi="Arial" w:cs="Arial"/>
           <w:sz w:val="24"/>
           <w:szCs w:val="24"/>
-          <w:lang w:val="en-US"/>
-        </w:rPr>
-      </w:pPr>
-      <w:r>
-        <w:rPr>
-          <w:rFonts w:ascii="Arial" w:hAnsi="Arial" w:cs="Arial"/>
-          <w:sz w:val="24"/>
-          <w:szCs w:val="24"/>
-          <w:lang w:val="en-US"/>
+        </w:rPr>
+      </w:pPr>
+      <w:r>
+        <w:rPr>
+          <w:rFonts w:ascii="Arial" w:hAnsi="Arial" w:cs="Arial"/>
+          <w:sz w:val="24"/>
+          <w:szCs w:val="24"/>
         </w:rPr>
         <w:t>CONSTRAINT MOTORISTA_BO FOREIGN KEY (CD_MOTORISTA_BO) REFERENCES MOTORISTA (CD_MOTORISTA))</w:t>
       </w:r>
@@ -15182,15 +15251,13 @@
           <w:rFonts w:ascii="Arial" w:hAnsi="Arial" w:cs="Arial"/>
           <w:sz w:val="24"/>
           <w:szCs w:val="24"/>
-          <w:lang w:val="en-US"/>
-        </w:rPr>
-      </w:pPr>
-      <w:r>
-        <w:rPr>
-          <w:rFonts w:ascii="Arial" w:hAnsi="Arial" w:cs="Arial"/>
-          <w:sz w:val="24"/>
-          <w:szCs w:val="24"/>
-          <w:lang w:val="en-US"/>
+        </w:rPr>
+      </w:pPr>
+      <w:r>
+        <w:rPr>
+          <w:rFonts w:ascii="Arial" w:hAnsi="Arial" w:cs="Arial"/>
+          <w:sz w:val="24"/>
+          <w:szCs w:val="24"/>
         </w:rPr>
         <w:t>CONSTRAINT MOTORISTA_BO_ALUG FOREIGN KEY (CD_MOTORISTA_BO) REFERENCES MOTORISTA (CD_MOTORISTA))</w:t>
       </w:r>
@@ -17831,7 +17898,23 @@
           <w:sz w:val="24"/>
           <w:szCs w:val="24"/>
         </w:rPr>
-        <w:t xml:space="preserve"> (Figura 24):</w:t>
+        <w:t xml:space="preserve"> (Figura 2</w:t>
+      </w:r>
+      <w:r>
+        <w:rPr>
+          <w:rFonts w:ascii="Arial" w:hAnsi="Arial" w:cs="Arial"/>
+          <w:sz w:val="24"/>
+          <w:szCs w:val="24"/>
+        </w:rPr>
+        <w:t>7</w:t>
+      </w:r>
+      <w:r>
+        <w:rPr>
+          <w:rFonts w:ascii="Arial" w:hAnsi="Arial" w:cs="Arial"/>
+          <w:sz w:val="24"/>
+          <w:szCs w:val="24"/>
+        </w:rPr>
+        <w:t>):</w:t>
       </w:r>
     </w:p>
     <w:p>
@@ -17937,7 +18020,23 @@
           <w:sz w:val="20"/>
           <w:szCs w:val="20"/>
         </w:rPr>
-        <w:t>Figura 24 – Diagrama relacional</w:t>
+        <w:t>Figura 2</w:t>
+      </w:r>
+      <w:r>
+        <w:rPr>
+          <w:rFonts w:ascii="Arial" w:hAnsi="Arial" w:cs="Arial"/>
+          <w:sz w:val="20"/>
+          <w:szCs w:val="20"/>
+        </w:rPr>
+        <w:t>7</w:t>
+      </w:r>
+      <w:r>
+        <w:rPr>
+          <w:rFonts w:ascii="Arial" w:hAnsi="Arial" w:cs="Arial"/>
+          <w:sz w:val="20"/>
+          <w:szCs w:val="20"/>
+        </w:rPr>
+        <w:t xml:space="preserve"> – Diagrama relacional</w:t>
       </w:r>
       <w:r>
         <w:rPr>
@@ -17961,7 +18060,7 @@
           <w:szCs w:val="32"/>
         </w:rPr>
       </w:pPr>
-      <w:bookmarkStart w:id="27" w:name="_Toc25859853"/>
+      <w:bookmarkStart w:id="29" w:name="_Toc25876481"/>
       <w:r>
         <w:rPr>
           <w:sz w:val="32"/>
@@ -17970,7 +18069,7 @@
         <w:lastRenderedPageBreak/>
         <w:t>Gerenciamento de Projetos.</w:t>
       </w:r>
-      <w:bookmarkEnd w:id="27"/>
+      <w:bookmarkEnd w:id="29"/>
     </w:p>
     <w:p>
       <w:pPr>
@@ -18303,7 +18402,7 @@
           <w:sz w:val="24"/>
           <w:szCs w:val="24"/>
         </w:rPr>
-        <w:t>7</w:t>
+        <w:t>8</w:t>
       </w:r>
       <w:r>
         <w:rPr>
@@ -18405,7 +18504,7 @@
           <w:sz w:val="20"/>
           <w:szCs w:val="20"/>
         </w:rPr>
-        <w:t>7</w:t>
+        <w:t>8</w:t>
       </w:r>
       <w:r>
         <w:rPr>
@@ -18428,7 +18527,7 @@
           <w:szCs w:val="28"/>
         </w:rPr>
       </w:pPr>
-      <w:bookmarkStart w:id="28" w:name="_Toc25859854"/>
+      <w:bookmarkStart w:id="30" w:name="_Toc25876482"/>
       <w:r>
         <w:rPr>
           <w:rFonts w:ascii="Arial" w:hAnsi="Arial" w:cs="Arial"/>
@@ -18462,7 +18561,7 @@
         </w:rPr>
         <w:t>do Sistema</w:t>
       </w:r>
-      <w:bookmarkEnd w:id="28"/>
+      <w:bookmarkEnd w:id="30"/>
     </w:p>
     <w:p/>
     <w:p>
@@ -18937,7 +19036,7 @@
         </w:rPr>
         <w:br w:type="page"/>
       </w:r>
-      <w:bookmarkStart w:id="29" w:name="_Toc25859855"/>
+      <w:bookmarkStart w:id="31" w:name="_Toc25876483"/>
       <w:r>
         <w:rPr>
           <w:sz w:val="32"/>
@@ -18946,7 +19045,7 @@
         <w:lastRenderedPageBreak/>
         <w:t>Testes do Sistema</w:t>
       </w:r>
-      <w:bookmarkEnd w:id="29"/>
+      <w:bookmarkEnd w:id="31"/>
     </w:p>
     <w:p/>
     <w:p>
@@ -19021,7 +19120,7 @@
           <w:sz w:val="24"/>
           <w:szCs w:val="24"/>
         </w:rPr>
-        <w:t>8</w:t>
+        <w:t>9</w:t>
       </w:r>
       <w:r>
         <w:rPr>
@@ -19117,7 +19216,7 @@
           <w:sz w:val="20"/>
           <w:szCs w:val="20"/>
         </w:rPr>
-        <w:t>8</w:t>
+        <w:t>9</w:t>
       </w:r>
       <w:r>
         <w:rPr>
@@ -19146,15 +19245,15 @@
         </w:rPr>
         <w:lastRenderedPageBreak/>
         <w:tab/>
-        <w:t>Com base nessa tabela foram feitos os testes do Sigefrotas, e foi obtido o seguinte resultado (figura 2</w:t>
-      </w:r>
-      <w:r>
-        <w:rPr>
-          <w:rFonts w:ascii="Arial" w:hAnsi="Arial" w:cs="Arial"/>
-          <w:sz w:val="24"/>
-          <w:szCs w:val="24"/>
-        </w:rPr>
-        <w:t>9</w:t>
+        <w:t xml:space="preserve">Com base nessa tabela foram feitos os testes do Sigefrotas, e foi obtido o seguinte resultado (figura </w:t>
+      </w:r>
+      <w:r>
+        <w:rPr>
+          <w:rFonts w:ascii="Arial" w:hAnsi="Arial" w:cs="Arial"/>
+          <w:sz w:val="24"/>
+          <w:szCs w:val="24"/>
+        </w:rPr>
+        <w:t>30</w:t>
       </w:r>
       <w:r>
         <w:rPr>
@@ -19241,7 +19340,7 @@
           <w:sz w:val="20"/>
           <w:szCs w:val="20"/>
         </w:rPr>
-        <w:t>Figura 2</w:t>
+        <w:t xml:space="preserve">Figura </w:t>
       </w:r>
       <w:r>
         <w:rPr>
@@ -19249,7 +19348,7 @@
           <w:sz w:val="20"/>
           <w:szCs w:val="20"/>
         </w:rPr>
-        <w:t>9</w:t>
+        <w:t>30</w:t>
       </w:r>
       <w:r>
         <w:rPr>
@@ -19331,7 +19430,15 @@
           <w:sz w:val="24"/>
           <w:szCs w:val="24"/>
         </w:rPr>
-        <w:t>30</w:t>
+        <w:t>3</w:t>
+      </w:r>
+      <w:r>
+        <w:rPr>
+          <w:rFonts w:ascii="Arial" w:hAnsi="Arial" w:cs="Arial"/>
+          <w:sz w:val="24"/>
+          <w:szCs w:val="24"/>
+        </w:rPr>
+        <w:t>1</w:t>
       </w:r>
       <w:r>
         <w:rPr>
@@ -19427,7 +19534,7 @@
           <w:sz w:val="20"/>
           <w:szCs w:val="20"/>
         </w:rPr>
-        <w:t>30</w:t>
+        <w:t>3</w:t>
       </w:r>
       <w:r>
         <w:rPr>
@@ -19435,7 +19542,15 @@
           <w:sz w:val="20"/>
           <w:szCs w:val="20"/>
         </w:rPr>
-        <w:t xml:space="preserve"> – tabela de Testes do </w:t>
+        <w:t xml:space="preserve">1 </w:t>
+      </w:r>
+      <w:r>
+        <w:rPr>
+          <w:rFonts w:ascii="Arial" w:hAnsi="Arial" w:cs="Arial"/>
+          <w:sz w:val="20"/>
+          <w:szCs w:val="20"/>
+        </w:rPr>
+        <w:t xml:space="preserve">– tabela de Testes do </w:t>
       </w:r>
       <w:r>
         <w:rPr>
@@ -19648,8 +19763,8 @@
           <w:szCs w:val="32"/>
         </w:rPr>
       </w:pPr>
-      <w:bookmarkStart w:id="30" w:name="_Toc25582461"/>
-      <w:bookmarkStart w:id="31" w:name="_Toc25859856"/>
+      <w:bookmarkStart w:id="32" w:name="_Toc25582461"/>
+      <w:bookmarkStart w:id="33" w:name="_Toc25876484"/>
       <w:r>
         <w:rPr>
           <w:sz w:val="32"/>
@@ -19658,8 +19773,8 @@
         <w:lastRenderedPageBreak/>
         <w:t>Manuais</w:t>
       </w:r>
-      <w:bookmarkEnd w:id="30"/>
-      <w:bookmarkEnd w:id="31"/>
+      <w:bookmarkEnd w:id="32"/>
+      <w:bookmarkEnd w:id="33"/>
     </w:p>
     <w:p>
       <w:pPr>
@@ -19674,8 +19789,8 @@
           <w:szCs w:val="28"/>
         </w:rPr>
       </w:pPr>
-      <w:bookmarkStart w:id="32" w:name="_Toc25582462"/>
-      <w:bookmarkStart w:id="33" w:name="_Toc25859857"/>
+      <w:bookmarkStart w:id="34" w:name="_Toc25582462"/>
+      <w:bookmarkStart w:id="35" w:name="_Toc25876485"/>
       <w:r>
         <w:rPr>
           <w:rFonts w:ascii="Arial" w:hAnsi="Arial" w:cs="Arial"/>
@@ -19696,8 +19811,8 @@
         </w:rPr>
         <w:t>.1 Manual de Instalação</w:t>
       </w:r>
-      <w:bookmarkEnd w:id="32"/>
-      <w:bookmarkEnd w:id="33"/>
+      <w:bookmarkEnd w:id="34"/>
+      <w:bookmarkEnd w:id="35"/>
     </w:p>
     <w:p>
       <w:pPr>
@@ -20217,7 +20332,7 @@
           <w:szCs w:val="28"/>
         </w:rPr>
       </w:pPr>
-      <w:bookmarkStart w:id="34" w:name="_Toc25859858"/>
+      <w:bookmarkStart w:id="36" w:name="_Toc25876486"/>
       <w:r>
         <w:rPr>
           <w:rFonts w:ascii="Arial" w:hAnsi="Arial" w:cs="Arial"/>
@@ -20295,7 +20410,7 @@
         </w:rPr>
         <w:t>istema</w:t>
       </w:r>
-      <w:bookmarkEnd w:id="34"/>
+      <w:bookmarkEnd w:id="36"/>
     </w:p>
     <w:p>
       <w:pPr>
@@ -20418,7 +20533,15 @@
           <w:sz w:val="24"/>
           <w:szCs w:val="24"/>
         </w:rPr>
-        <w:t>figura 31</w:t>
+        <w:t>figura 3</w:t>
+      </w:r>
+      <w:r>
+        <w:rPr>
+          <w:rFonts w:ascii="Arial" w:hAnsi="Arial" w:cs="Arial"/>
+          <w:sz w:val="24"/>
+          <w:szCs w:val="24"/>
+        </w:rPr>
+        <w:t>2</w:t>
       </w:r>
       <w:r>
         <w:rPr>
@@ -20512,7 +20635,23 @@
           <w:sz w:val="20"/>
           <w:szCs w:val="20"/>
         </w:rPr>
-        <w:t xml:space="preserve">Figura 31 – Tela </w:t>
+        <w:t>Figura 3</w:t>
+      </w:r>
+      <w:r>
+        <w:rPr>
+          <w:rFonts w:ascii="Arial" w:hAnsi="Arial" w:cs="Arial"/>
+          <w:sz w:val="20"/>
+          <w:szCs w:val="20"/>
+        </w:rPr>
+        <w:t>2</w:t>
+      </w:r>
+      <w:r>
+        <w:rPr>
+          <w:rFonts w:ascii="Arial" w:hAnsi="Arial" w:cs="Arial"/>
+          <w:sz w:val="20"/>
+          <w:szCs w:val="20"/>
+        </w:rPr>
+        <w:t xml:space="preserve"> – Tela </w:t>
       </w:r>
       <w:r>
         <w:rPr>
@@ -20659,7 +20798,15 @@
           <w:sz w:val="24"/>
           <w:szCs w:val="24"/>
         </w:rPr>
-        <w:t>figura 32</w:t>
+        <w:t>figura 3</w:t>
+      </w:r>
+      <w:r>
+        <w:rPr>
+          <w:rFonts w:ascii="Arial" w:hAnsi="Arial" w:cs="Arial"/>
+          <w:sz w:val="24"/>
+          <w:szCs w:val="24"/>
+        </w:rPr>
+        <w:t>3</w:t>
       </w:r>
       <w:r>
         <w:rPr>
@@ -20767,7 +20914,23 @@
           <w:sz w:val="20"/>
           <w:szCs w:val="20"/>
         </w:rPr>
-        <w:t xml:space="preserve">Figura 32 </w:t>
+        <w:t>Figura 3</w:t>
+      </w:r>
+      <w:r>
+        <w:rPr>
+          <w:rFonts w:ascii="Arial" w:hAnsi="Arial" w:cs="Arial"/>
+          <w:sz w:val="20"/>
+          <w:szCs w:val="20"/>
+        </w:rPr>
+        <w:t>3</w:t>
+      </w:r>
+      <w:r>
+        <w:rPr>
+          <w:rFonts w:ascii="Arial" w:hAnsi="Arial" w:cs="Arial"/>
+          <w:sz w:val="20"/>
+          <w:szCs w:val="20"/>
+        </w:rPr>
+        <w:t xml:space="preserve"> </w:t>
       </w:r>
       <w:r>
         <w:rPr>
@@ -20875,7 +21038,15 @@
           <w:sz w:val="24"/>
           <w:szCs w:val="24"/>
         </w:rPr>
-        <w:t>figura 33</w:t>
+        <w:t>figura 3</w:t>
+      </w:r>
+      <w:r>
+        <w:rPr>
+          <w:rFonts w:ascii="Arial" w:hAnsi="Arial" w:cs="Arial"/>
+          <w:sz w:val="24"/>
+          <w:szCs w:val="24"/>
+        </w:rPr>
+        <w:t>4</w:t>
       </w:r>
       <w:r>
         <w:rPr>
@@ -20979,7 +21150,23 @@
           <w:sz w:val="20"/>
           <w:szCs w:val="20"/>
         </w:rPr>
-        <w:t xml:space="preserve">Figura 33 – Tela Inicial do </w:t>
+        <w:t>Figura 3</w:t>
+      </w:r>
+      <w:r>
+        <w:rPr>
+          <w:rFonts w:ascii="Arial" w:hAnsi="Arial" w:cs="Arial"/>
+          <w:sz w:val="20"/>
+          <w:szCs w:val="20"/>
+        </w:rPr>
+        <w:t>4</w:t>
+      </w:r>
+      <w:r>
+        <w:rPr>
+          <w:rFonts w:ascii="Arial" w:hAnsi="Arial" w:cs="Arial"/>
+          <w:sz w:val="20"/>
+          <w:szCs w:val="20"/>
+        </w:rPr>
+        <w:t xml:space="preserve"> – Tela Inicial do </w:t>
       </w:r>
       <w:r>
         <w:rPr>
@@ -21069,7 +21256,15 @@
           <w:sz w:val="24"/>
           <w:szCs w:val="24"/>
         </w:rPr>
-        <w:t>figura 34</w:t>
+        <w:t>figura 3</w:t>
+      </w:r>
+      <w:r>
+        <w:rPr>
+          <w:rFonts w:ascii="Arial" w:hAnsi="Arial" w:cs="Arial"/>
+          <w:sz w:val="24"/>
+          <w:szCs w:val="24"/>
+        </w:rPr>
+        <w:t>5</w:t>
       </w:r>
       <w:r>
         <w:rPr>
@@ -21176,7 +21371,23 @@
           <w:sz w:val="20"/>
           <w:szCs w:val="20"/>
         </w:rPr>
-        <w:t xml:space="preserve">Figura 34 </w:t>
+        <w:t>Figura 3</w:t>
+      </w:r>
+      <w:r>
+        <w:rPr>
+          <w:rFonts w:ascii="Arial" w:hAnsi="Arial" w:cs="Arial"/>
+          <w:sz w:val="20"/>
+          <w:szCs w:val="20"/>
+        </w:rPr>
+        <w:t>5</w:t>
+      </w:r>
+      <w:r>
+        <w:rPr>
+          <w:rFonts w:ascii="Arial" w:hAnsi="Arial" w:cs="Arial"/>
+          <w:sz w:val="20"/>
+          <w:szCs w:val="20"/>
+        </w:rPr>
+        <w:t xml:space="preserve"> </w:t>
       </w:r>
       <w:r>
         <w:rPr>
@@ -21369,7 +21580,23 @@
           <w:sz w:val="24"/>
           <w:szCs w:val="24"/>
         </w:rPr>
-        <w:t>figura 35.</w:t>
+        <w:t>figura 3</w:t>
+      </w:r>
+      <w:r>
+        <w:rPr>
+          <w:rFonts w:ascii="Arial" w:hAnsi="Arial" w:cs="Arial"/>
+          <w:sz w:val="24"/>
+          <w:szCs w:val="24"/>
+        </w:rPr>
+        <w:t>6</w:t>
+      </w:r>
+      <w:r>
+        <w:rPr>
+          <w:rFonts w:ascii="Arial" w:hAnsi="Arial" w:cs="Arial"/>
+          <w:sz w:val="24"/>
+          <w:szCs w:val="24"/>
+        </w:rPr>
+        <w:t>.</w:t>
       </w:r>
     </w:p>
     <w:p>
@@ -21455,7 +21682,23 @@
           <w:sz w:val="20"/>
           <w:szCs w:val="20"/>
         </w:rPr>
-        <w:t>Figura 35 – Tela de cadastro de Motorista</w:t>
+        <w:t>Figura 3</w:t>
+      </w:r>
+      <w:r>
+        <w:rPr>
+          <w:rFonts w:ascii="Arial" w:hAnsi="Arial" w:cs="Arial"/>
+          <w:sz w:val="20"/>
+          <w:szCs w:val="20"/>
+        </w:rPr>
+        <w:t>6</w:t>
+      </w:r>
+      <w:r>
+        <w:rPr>
+          <w:rFonts w:ascii="Arial" w:hAnsi="Arial" w:cs="Arial"/>
+          <w:sz w:val="20"/>
+          <w:szCs w:val="20"/>
+        </w:rPr>
+        <w:t xml:space="preserve"> – Tela de cadastro de Motorista</w:t>
       </w:r>
     </w:p>
     <w:p>
@@ -21585,7 +21828,15 @@
           <w:sz w:val="24"/>
           <w:szCs w:val="24"/>
         </w:rPr>
-        <w:t>6.</w:t>
+        <w:t>7</w:t>
+      </w:r>
+      <w:r>
+        <w:rPr>
+          <w:rFonts w:ascii="Arial" w:hAnsi="Arial" w:cs="Arial"/>
+          <w:sz w:val="24"/>
+          <w:szCs w:val="24"/>
+        </w:rPr>
+        <w:t>.</w:t>
       </w:r>
     </w:p>
     <w:p>
@@ -21689,7 +21940,23 @@
           <w:sz w:val="20"/>
           <w:szCs w:val="20"/>
         </w:rPr>
-        <w:t>igura 36 – Tela de consulta de Motoristas</w:t>
+        <w:t>igura 3</w:t>
+      </w:r>
+      <w:r>
+        <w:rPr>
+          <w:rFonts w:ascii="Arial" w:hAnsi="Arial" w:cs="Arial"/>
+          <w:sz w:val="20"/>
+          <w:szCs w:val="20"/>
+        </w:rPr>
+        <w:t>7</w:t>
+      </w:r>
+      <w:r>
+        <w:rPr>
+          <w:rFonts w:ascii="Arial" w:hAnsi="Arial" w:cs="Arial"/>
+          <w:sz w:val="20"/>
+          <w:szCs w:val="20"/>
+        </w:rPr>
+        <w:t xml:space="preserve"> – Tela de consulta de Motoristas</w:t>
       </w:r>
       <w:r>
         <w:rPr>
@@ -21949,7 +22216,15 @@
           <w:sz w:val="24"/>
           <w:szCs w:val="24"/>
         </w:rPr>
-        <w:t xml:space="preserve">7. </w:t>
+        <w:t>8</w:t>
+      </w:r>
+      <w:r>
+        <w:rPr>
+          <w:rFonts w:ascii="Arial" w:hAnsi="Arial" w:cs="Arial"/>
+          <w:sz w:val="24"/>
+          <w:szCs w:val="24"/>
+        </w:rPr>
+        <w:t xml:space="preserve">. </w:t>
       </w:r>
     </w:p>
     <w:p>
@@ -22035,7 +22310,23 @@
           <w:sz w:val="20"/>
           <w:szCs w:val="20"/>
         </w:rPr>
-        <w:t xml:space="preserve">Figura 37 </w:t>
+        <w:t>Figura 3</w:t>
+      </w:r>
+      <w:r>
+        <w:rPr>
+          <w:rFonts w:ascii="Arial" w:hAnsi="Arial" w:cs="Arial"/>
+          <w:sz w:val="20"/>
+          <w:szCs w:val="20"/>
+        </w:rPr>
+        <w:t>8</w:t>
+      </w:r>
+      <w:r>
+        <w:rPr>
+          <w:rFonts w:ascii="Arial" w:hAnsi="Arial" w:cs="Arial"/>
+          <w:sz w:val="20"/>
+          <w:szCs w:val="20"/>
+        </w:rPr>
+        <w:t xml:space="preserve"> </w:t>
       </w:r>
       <w:r>
         <w:rPr>
@@ -22216,7 +22507,15 @@
           <w:sz w:val="24"/>
           <w:szCs w:val="24"/>
         </w:rPr>
-        <w:t>8.</w:t>
+        <w:t>9</w:t>
+      </w:r>
+      <w:r>
+        <w:rPr>
+          <w:rFonts w:ascii="Arial" w:hAnsi="Arial" w:cs="Arial"/>
+          <w:sz w:val="24"/>
+          <w:szCs w:val="24"/>
+        </w:rPr>
+        <w:t>.</w:t>
       </w:r>
     </w:p>
     <w:p>
@@ -22313,7 +22612,23 @@
           <w:sz w:val="20"/>
           <w:szCs w:val="20"/>
         </w:rPr>
-        <w:t>Figura 38 – Tela de Consulta de Veículos</w:t>
+        <w:t>Figura 3</w:t>
+      </w:r>
+      <w:r>
+        <w:rPr>
+          <w:rFonts w:ascii="Arial" w:hAnsi="Arial" w:cs="Arial"/>
+          <w:sz w:val="20"/>
+          <w:szCs w:val="20"/>
+        </w:rPr>
+        <w:t>9</w:t>
+      </w:r>
+      <w:r>
+        <w:rPr>
+          <w:rFonts w:ascii="Arial" w:hAnsi="Arial" w:cs="Arial"/>
+          <w:sz w:val="20"/>
+          <w:szCs w:val="20"/>
+        </w:rPr>
+        <w:t xml:space="preserve"> – Tela de Consulta de Veículos</w:t>
       </w:r>
     </w:p>
     <w:p>
@@ -22484,15 +22799,15 @@
           <w:sz w:val="24"/>
           <w:szCs w:val="24"/>
         </w:rPr>
-        <w:t>3</w:t>
-      </w:r>
-      <w:r>
-        <w:rPr>
-          <w:rFonts w:ascii="Arial" w:hAnsi="Arial" w:cs="Arial"/>
-          <w:sz w:val="24"/>
-          <w:szCs w:val="24"/>
-        </w:rPr>
-        <w:t>9.</w:t>
+        <w:t>40</w:t>
+      </w:r>
+      <w:r>
+        <w:rPr>
+          <w:rFonts w:ascii="Arial" w:hAnsi="Arial" w:cs="Arial"/>
+          <w:sz w:val="24"/>
+          <w:szCs w:val="24"/>
+        </w:rPr>
+        <w:t>.</w:t>
       </w:r>
     </w:p>
     <w:p>
@@ -22589,12 +22904,40 @@
           <w:sz w:val="20"/>
           <w:szCs w:val="20"/>
         </w:rPr>
-        <w:t>Figura 39 – Tela de Cadastro de Viagem</w:t>
-      </w:r>
-    </w:p>
-    <w:p>
-      <w:pPr>
-        <w:spacing w:after="0"/>
+        <w:t xml:space="preserve">Figura </w:t>
+      </w:r>
+      <w:r>
+        <w:rPr>
+          <w:rFonts w:ascii="Arial" w:hAnsi="Arial" w:cs="Arial"/>
+          <w:sz w:val="20"/>
+          <w:szCs w:val="20"/>
+        </w:rPr>
+        <w:t>40</w:t>
+      </w:r>
+      <w:r>
+        <w:rPr>
+          <w:rFonts w:ascii="Arial" w:hAnsi="Arial" w:cs="Arial"/>
+          <w:sz w:val="20"/>
+          <w:szCs w:val="20"/>
+        </w:rPr>
+        <w:t xml:space="preserve"> – Tela de Cadastro de Viagem</w:t>
+      </w:r>
+    </w:p>
+    <w:p>
+      <w:pPr>
+        <w:spacing w:after="0" w:line="240" w:lineRule="auto"/>
+        <w:jc w:val="center"/>
+        <w:rPr>
+          <w:rFonts w:ascii="Arial" w:hAnsi="Arial" w:cs="Arial"/>
+          <w:sz w:val="20"/>
+          <w:szCs w:val="20"/>
+        </w:rPr>
+      </w:pPr>
+    </w:p>
+    <w:p>
+      <w:pPr>
+        <w:spacing w:after="0" w:line="240" w:lineRule="auto"/>
+        <w:jc w:val="center"/>
         <w:rPr>
           <w:rFonts w:ascii="Arial" w:hAnsi="Arial" w:cs="Arial"/>
           <w:sz w:val="20"/>
@@ -22608,7 +22951,8 @@
         <w:ind w:firstLine="708"/>
         <w:jc w:val="both"/>
         <w:rPr>
-          <w:rFonts w:ascii="Arial" w:hAnsi="Arial" w:cs="Arial"/>
+          <w:rFonts w:ascii="Arial" w:eastAsiaTheme="minorHAnsi" w:hAnsi="Arial" w:cs="Arial"/>
+          <w:color w:val="auto"/>
           <w:sz w:val="24"/>
           <w:szCs w:val="24"/>
         </w:rPr>
@@ -22620,39 +22964,7 @@
           <w:szCs w:val="24"/>
         </w:rPr>
         <w:lastRenderedPageBreak/>
-        <w:t xml:space="preserve">Caso seja escolhida opção para cadastrar peças </w:t>
-      </w:r>
-      <w:r>
-        <w:rPr>
-          <w:rFonts w:ascii="Arial" w:hAnsi="Arial" w:cs="Arial"/>
-          <w:sz w:val="24"/>
-          <w:szCs w:val="24"/>
-        </w:rPr>
-        <w:t>será</w:t>
-      </w:r>
-      <w:r>
-        <w:rPr>
-          <w:rFonts w:ascii="Arial" w:hAnsi="Arial" w:cs="Arial"/>
-          <w:sz w:val="24"/>
-          <w:szCs w:val="24"/>
-        </w:rPr>
-        <w:t xml:space="preserve"> </w:t>
-      </w:r>
-      <w:r>
-        <w:rPr>
-          <w:rFonts w:ascii="Arial" w:hAnsi="Arial" w:cs="Arial"/>
-          <w:sz w:val="24"/>
-          <w:szCs w:val="24"/>
-        </w:rPr>
-        <w:t>necessário</w:t>
-      </w:r>
-      <w:r>
-        <w:rPr>
-          <w:rFonts w:ascii="Arial" w:hAnsi="Arial" w:cs="Arial"/>
-          <w:sz w:val="24"/>
-          <w:szCs w:val="24"/>
-        </w:rPr>
-        <w:t xml:space="preserve"> preencher o </w:t>
+        <w:t xml:space="preserve">Caso tenha escolhido a opção para cadastrar aluguel será necessário preencher Motorista, Veiculo, Cidade Origem, UF Origem, Cidade Destino, UF Destino e também algumas outras informações restantes, ao terminar de preencher clique em </w:t>
       </w:r>
       <w:r>
         <w:rPr>
@@ -22661,15 +22973,15 @@
           <w:sz w:val="24"/>
           <w:szCs w:val="24"/>
         </w:rPr>
-        <w:t xml:space="preserve">Nome da Peça, Quantidade em Estoque </w:t>
-      </w:r>
-      <w:r>
-        <w:rPr>
-          <w:rFonts w:ascii="Arial" w:hAnsi="Arial" w:cs="Arial"/>
-          <w:sz w:val="24"/>
-          <w:szCs w:val="24"/>
-        </w:rPr>
-        <w:t>e</w:t>
+        <w:t>Salvar</w:t>
+      </w:r>
+      <w:r>
+        <w:rPr>
+          <w:rFonts w:ascii="Arial" w:hAnsi="Arial" w:cs="Arial"/>
+          <w:sz w:val="24"/>
+          <w:szCs w:val="24"/>
+        </w:rPr>
+        <w:t xml:space="preserve">, ou se preferir pode apagar todos os dados clicando em </w:t>
       </w:r>
       <w:r>
         <w:rPr>
@@ -22678,15 +22990,15 @@
           <w:sz w:val="24"/>
           <w:szCs w:val="24"/>
         </w:rPr>
-        <w:t xml:space="preserve"> Valor da Peça, </w:t>
-      </w:r>
-      <w:r>
-        <w:rPr>
-          <w:rFonts w:ascii="Arial" w:hAnsi="Arial" w:cs="Arial"/>
-          <w:sz w:val="24"/>
-          <w:szCs w:val="24"/>
-        </w:rPr>
-        <w:t xml:space="preserve">ao terminar de preencher clique em </w:t>
+        <w:t xml:space="preserve">Limpar, </w:t>
+      </w:r>
+      <w:r>
+        <w:rPr>
+          <w:rFonts w:ascii="Arial" w:hAnsi="Arial" w:cs="Arial"/>
+          <w:sz w:val="24"/>
+          <w:szCs w:val="24"/>
+        </w:rPr>
+        <w:t xml:space="preserve">ou se desistir do cadastro clique em </w:t>
       </w:r>
       <w:r>
         <w:rPr>
@@ -22695,40 +23007,6 @@
           <w:sz w:val="24"/>
           <w:szCs w:val="24"/>
         </w:rPr>
-        <w:t>Salvar</w:t>
-      </w:r>
-      <w:r>
-        <w:rPr>
-          <w:rFonts w:ascii="Arial" w:hAnsi="Arial" w:cs="Arial"/>
-          <w:sz w:val="24"/>
-          <w:szCs w:val="24"/>
-        </w:rPr>
-        <w:t xml:space="preserve">, ou se preferir pode apagar todos os dados clicando em </w:t>
-      </w:r>
-      <w:r>
-        <w:rPr>
-          <w:rFonts w:ascii="Arial" w:hAnsi="Arial" w:cs="Arial"/>
-          <w:i/>
-          <w:sz w:val="24"/>
-          <w:szCs w:val="24"/>
-        </w:rPr>
-        <w:t xml:space="preserve">Limpar, </w:t>
-      </w:r>
-      <w:r>
-        <w:rPr>
-          <w:rFonts w:ascii="Arial" w:hAnsi="Arial" w:cs="Arial"/>
-          <w:sz w:val="24"/>
-          <w:szCs w:val="24"/>
-        </w:rPr>
-        <w:t xml:space="preserve">ou se desistir do cadastro clique em </w:t>
-      </w:r>
-      <w:r>
-        <w:rPr>
-          <w:rFonts w:ascii="Arial" w:hAnsi="Arial" w:cs="Arial"/>
-          <w:i/>
-          <w:sz w:val="24"/>
-          <w:szCs w:val="24"/>
-        </w:rPr>
         <w:t>Cancelar</w:t>
       </w:r>
       <w:r>
@@ -22737,35 +23015,24 @@
           <w:sz w:val="24"/>
           <w:szCs w:val="24"/>
         </w:rPr>
-        <w:t xml:space="preserve">, como visto na </w:t>
-      </w:r>
-      <w:r>
-        <w:rPr>
-          <w:rFonts w:ascii="Arial" w:hAnsi="Arial" w:cs="Arial"/>
-          <w:sz w:val="24"/>
-          <w:szCs w:val="24"/>
-        </w:rPr>
-        <w:t>figura 4</w:t>
-      </w:r>
-      <w:r>
-        <w:rPr>
-          <w:rFonts w:ascii="Arial" w:hAnsi="Arial" w:cs="Arial"/>
-          <w:sz w:val="24"/>
-          <w:szCs w:val="24"/>
-        </w:rPr>
-        <w:t>0.</w:t>
-      </w:r>
-    </w:p>
-    <w:p>
-      <w:pPr>
-        <w:spacing w:after="0"/>
-        <w:rPr>
-          <w:rFonts w:ascii="Arial" w:hAnsi="Arial" w:cs="Arial"/>
-          <w:i/>
-          <w:sz w:val="24"/>
-          <w:szCs w:val="24"/>
-        </w:rPr>
-      </w:pPr>
+        <w:t>, como visto na Figura 4</w:t>
+      </w:r>
+      <w:r>
+        <w:rPr>
+          <w:rFonts w:ascii="Arial" w:hAnsi="Arial" w:cs="Arial"/>
+          <w:sz w:val="24"/>
+          <w:szCs w:val="24"/>
+        </w:rPr>
+        <w:t>1</w:t>
+      </w:r>
+      <w:r>
+        <w:rPr>
+          <w:rFonts w:ascii="Arial" w:hAnsi="Arial" w:cs="Arial"/>
+          <w:sz w:val="24"/>
+          <w:szCs w:val="24"/>
+        </w:rPr>
+        <w:t>.</w:t>
+      </w:r>
     </w:p>
     <w:p>
       <w:pPr>
@@ -22785,9 +23052,516 @@
           <w:szCs w:val="24"/>
         </w:rPr>
         <w:drawing>
-          <wp:inline distT="0" distB="0" distL="0" distR="0" wp14:anchorId="1A845D5E" wp14:editId="4F29B020">
-            <wp:extent cx="5400040" cy="3380740"/>
+          <wp:inline distT="0" distB="0" distL="0" distR="0" wp14:anchorId="1E955A7D" wp14:editId="3C553BE7">
+            <wp:extent cx="4367284" cy="2552959"/>
             <wp:effectExtent l="0" t="0" r="0" b="0"/>
+            <wp:docPr id="2037724204" name="Imagem 2037724204" descr="Sem título"/>
+            <wp:cNvGraphicFramePr>
+              <a:graphicFrameLocks xmlns:a="http://schemas.openxmlformats.org/drawingml/2006/main" noChangeAspect="1"/>
+            </wp:cNvGraphicFramePr>
+            <a:graphic xmlns:a="http://schemas.openxmlformats.org/drawingml/2006/main">
+              <a:graphicData uri="http://schemas.openxmlformats.org/drawingml/2006/picture">
+                <pic:pic xmlns:pic="http://schemas.openxmlformats.org/drawingml/2006/picture">
+                  <pic:nvPicPr>
+                    <pic:cNvPr id="0" name="Imagem 4" descr="Sem título"/>
+                    <pic:cNvPicPr>
+                      <a:picLocks noChangeAspect="1" noChangeArrowheads="1"/>
+                    </pic:cNvPicPr>
+                  </pic:nvPicPr>
+                  <pic:blipFill>
+                    <a:blip r:embed="rId50" cstate="print">
+                      <a:extLst>
+                        <a:ext uri="{28A0092B-C50C-407E-A947-70E740481C1C}">
+                          <a14:useLocalDpi xmlns:a14="http://schemas.microsoft.com/office/drawing/2010/main" val="0"/>
+                        </a:ext>
+                      </a:extLst>
+                    </a:blip>
+                    <a:srcRect/>
+                    <a:stretch>
+                      <a:fillRect/>
+                    </a:stretch>
+                  </pic:blipFill>
+                  <pic:spPr bwMode="auto">
+                    <a:xfrm>
+                      <a:off x="0" y="0"/>
+                      <a:ext cx="4373173" cy="2556401"/>
+                    </a:xfrm>
+                    <a:prstGeom prst="rect">
+                      <a:avLst/>
+                    </a:prstGeom>
+                    <a:noFill/>
+                    <a:ln>
+                      <a:noFill/>
+                    </a:ln>
+                  </pic:spPr>
+                </pic:pic>
+              </a:graphicData>
+            </a:graphic>
+          </wp:inline>
+        </w:drawing>
+      </w:r>
+    </w:p>
+    <w:p>
+      <w:pPr>
+        <w:spacing w:after="0" w:line="240" w:lineRule="auto"/>
+        <w:jc w:val="center"/>
+        <w:rPr>
+          <w:rFonts w:ascii="Arial" w:hAnsi="Arial" w:cs="Arial"/>
+          <w:sz w:val="20"/>
+          <w:szCs w:val="20"/>
+        </w:rPr>
+      </w:pPr>
+      <w:r>
+        <w:rPr>
+          <w:rFonts w:ascii="Arial" w:hAnsi="Arial" w:cs="Arial"/>
+          <w:sz w:val="20"/>
+          <w:szCs w:val="20"/>
+        </w:rPr>
+        <w:t xml:space="preserve">Figura </w:t>
+      </w:r>
+      <w:r>
+        <w:rPr>
+          <w:rFonts w:ascii="Arial" w:hAnsi="Arial" w:cs="Arial"/>
+          <w:sz w:val="20"/>
+          <w:szCs w:val="20"/>
+        </w:rPr>
+        <w:t>41</w:t>
+      </w:r>
+      <w:r>
+        <w:rPr>
+          <w:rFonts w:ascii="Arial" w:hAnsi="Arial" w:cs="Arial"/>
+          <w:sz w:val="20"/>
+          <w:szCs w:val="20"/>
+        </w:rPr>
+        <w:t xml:space="preserve"> – Tela de Cadastro de Aluguel</w:t>
+      </w:r>
+    </w:p>
+    <w:p>
+      <w:pPr>
+        <w:spacing w:after="0" w:line="360" w:lineRule="auto"/>
+        <w:ind w:firstLine="708"/>
+        <w:jc w:val="both"/>
+        <w:rPr>
+          <w:rFonts w:ascii="Arial" w:hAnsi="Arial" w:cs="Arial"/>
+          <w:sz w:val="24"/>
+          <w:szCs w:val="24"/>
+        </w:rPr>
+      </w:pPr>
+      <w:r>
+        <w:rPr>
+          <w:rFonts w:ascii="Arial" w:hAnsi="Arial" w:cs="Arial"/>
+          <w:sz w:val="24"/>
+          <w:szCs w:val="24"/>
+        </w:rPr>
+        <w:t xml:space="preserve">Caso seja selecionado a opção para consultar peças </w:t>
+      </w:r>
+      <w:r>
+        <w:rPr>
+          <w:rFonts w:ascii="Arial" w:hAnsi="Arial" w:cs="Arial"/>
+          <w:sz w:val="24"/>
+          <w:szCs w:val="24"/>
+        </w:rPr>
+        <w:t>será</w:t>
+      </w:r>
+      <w:r>
+        <w:rPr>
+          <w:rFonts w:ascii="Arial" w:hAnsi="Arial" w:cs="Arial"/>
+          <w:sz w:val="24"/>
+          <w:szCs w:val="24"/>
+        </w:rPr>
+        <w:t xml:space="preserve"> apresentado todas as peças cadastradas, se quiser excluir, selecione um cadastro e clique em </w:t>
+      </w:r>
+      <w:r>
+        <w:rPr>
+          <w:rFonts w:ascii="Arial" w:hAnsi="Arial" w:cs="Arial"/>
+          <w:i/>
+          <w:sz w:val="24"/>
+          <w:szCs w:val="24"/>
+        </w:rPr>
+        <w:t>Excluir Registro</w:t>
+      </w:r>
+      <w:r>
+        <w:rPr>
+          <w:rFonts w:ascii="Arial" w:hAnsi="Arial" w:cs="Arial"/>
+          <w:sz w:val="24"/>
+          <w:szCs w:val="24"/>
+        </w:rPr>
+        <w:t xml:space="preserve">, clique em </w:t>
+      </w:r>
+      <w:r>
+        <w:rPr>
+          <w:rFonts w:ascii="Arial" w:hAnsi="Arial" w:cs="Arial"/>
+          <w:i/>
+          <w:sz w:val="24"/>
+          <w:szCs w:val="24"/>
+        </w:rPr>
+        <w:t>Editar Registro</w:t>
+      </w:r>
+      <w:r>
+        <w:rPr>
+          <w:rFonts w:ascii="Arial" w:hAnsi="Arial" w:cs="Arial"/>
+          <w:sz w:val="24"/>
+          <w:szCs w:val="24"/>
+        </w:rPr>
+        <w:t xml:space="preserve"> para editar alguma informação ou clique em </w:t>
+      </w:r>
+      <w:r>
+        <w:rPr>
+          <w:rFonts w:ascii="Arial" w:hAnsi="Arial" w:cs="Arial"/>
+          <w:i/>
+          <w:sz w:val="24"/>
+          <w:szCs w:val="24"/>
+        </w:rPr>
+        <w:t>Voltar</w:t>
+      </w:r>
+      <w:r>
+        <w:rPr>
+          <w:rFonts w:ascii="Arial" w:hAnsi="Arial" w:cs="Arial"/>
+          <w:sz w:val="24"/>
+          <w:szCs w:val="24"/>
+        </w:rPr>
+        <w:t xml:space="preserve"> para retornar ao menu anterior, como visto na </w:t>
+      </w:r>
+      <w:r>
+        <w:rPr>
+          <w:rFonts w:ascii="Arial" w:hAnsi="Arial" w:cs="Arial"/>
+          <w:sz w:val="24"/>
+          <w:szCs w:val="24"/>
+        </w:rPr>
+        <w:t>Figura 4</w:t>
+      </w:r>
+      <w:r>
+        <w:rPr>
+          <w:rFonts w:ascii="Arial" w:hAnsi="Arial" w:cs="Arial"/>
+          <w:sz w:val="24"/>
+          <w:szCs w:val="24"/>
+        </w:rPr>
+        <w:t>2</w:t>
+      </w:r>
+      <w:r>
+        <w:rPr>
+          <w:rFonts w:ascii="Arial" w:hAnsi="Arial" w:cs="Arial"/>
+          <w:sz w:val="24"/>
+          <w:szCs w:val="24"/>
+        </w:rPr>
+        <w:t>:</w:t>
+      </w:r>
+    </w:p>
+    <w:p>
+      <w:pPr>
+        <w:spacing w:after="0" w:line="240" w:lineRule="auto"/>
+        <w:jc w:val="center"/>
+        <w:rPr>
+          <w:rFonts w:ascii="Arial" w:hAnsi="Arial" w:cs="Arial"/>
+          <w:sz w:val="24"/>
+          <w:szCs w:val="24"/>
+        </w:rPr>
+      </w:pPr>
+      <w:r>
+        <w:rPr>
+          <w:rFonts w:ascii="Arial" w:hAnsi="Arial" w:cs="Arial"/>
+          <w:noProof/>
+          <w:sz w:val="24"/>
+          <w:szCs w:val="24"/>
+        </w:rPr>
+        <w:drawing>
+          <wp:inline distT="0" distB="0" distL="0" distR="0" wp14:anchorId="62BD3E1B" wp14:editId="642667DD">
+            <wp:extent cx="5213445" cy="3266373"/>
+            <wp:effectExtent l="0" t="0" r="6350" b="0"/>
+            <wp:docPr id="2037724203" name="Imagem 2037724203" descr="WhatsApp Image 2019-11-28 at 20.32.20"/>
+            <wp:cNvGraphicFramePr>
+              <a:graphicFrameLocks xmlns:a="http://schemas.openxmlformats.org/drawingml/2006/main" noChangeAspect="1"/>
+            </wp:cNvGraphicFramePr>
+            <a:graphic xmlns:a="http://schemas.openxmlformats.org/drawingml/2006/main">
+              <a:graphicData uri="http://schemas.openxmlformats.org/drawingml/2006/picture">
+                <pic:pic xmlns:pic="http://schemas.openxmlformats.org/drawingml/2006/picture">
+                  <pic:nvPicPr>
+                    <pic:cNvPr id="0" name="Imagem 5" descr="WhatsApp Image 2019-11-28 at 20.32.20"/>
+                    <pic:cNvPicPr>
+                      <a:picLocks noChangeAspect="1" noChangeArrowheads="1"/>
+                    </pic:cNvPicPr>
+                  </pic:nvPicPr>
+                  <pic:blipFill>
+                    <a:blip r:embed="rId51" cstate="print">
+                      <a:extLst>
+                        <a:ext uri="{28A0092B-C50C-407E-A947-70E740481C1C}">
+                          <a14:useLocalDpi xmlns:a14="http://schemas.microsoft.com/office/drawing/2010/main" val="0"/>
+                        </a:ext>
+                      </a:extLst>
+                    </a:blip>
+                    <a:srcRect/>
+                    <a:stretch>
+                      <a:fillRect/>
+                    </a:stretch>
+                  </pic:blipFill>
+                  <pic:spPr bwMode="auto">
+                    <a:xfrm>
+                      <a:off x="0" y="0"/>
+                      <a:ext cx="5215996" cy="3267971"/>
+                    </a:xfrm>
+                    <a:prstGeom prst="rect">
+                      <a:avLst/>
+                    </a:prstGeom>
+                    <a:noFill/>
+                    <a:ln>
+                      <a:noFill/>
+                    </a:ln>
+                  </pic:spPr>
+                </pic:pic>
+              </a:graphicData>
+            </a:graphic>
+          </wp:inline>
+        </w:drawing>
+      </w:r>
+    </w:p>
+    <w:p>
+      <w:pPr>
+        <w:spacing w:after="0" w:line="240" w:lineRule="auto"/>
+        <w:jc w:val="center"/>
+        <w:rPr>
+          <w:rFonts w:ascii="Arial" w:hAnsi="Arial" w:cs="Arial"/>
+          <w:sz w:val="20"/>
+          <w:szCs w:val="20"/>
+        </w:rPr>
+      </w:pPr>
+      <w:r>
+        <w:rPr>
+          <w:rFonts w:ascii="Arial" w:hAnsi="Arial" w:cs="Arial"/>
+          <w:sz w:val="20"/>
+          <w:szCs w:val="20"/>
+        </w:rPr>
+        <w:t>Figura 4</w:t>
+      </w:r>
+      <w:r>
+        <w:rPr>
+          <w:rFonts w:ascii="Arial" w:hAnsi="Arial" w:cs="Arial"/>
+          <w:sz w:val="20"/>
+          <w:szCs w:val="20"/>
+        </w:rPr>
+        <w:t>2</w:t>
+      </w:r>
+      <w:r>
+        <w:rPr>
+          <w:rFonts w:ascii="Arial" w:hAnsi="Arial" w:cs="Arial"/>
+          <w:sz w:val="20"/>
+          <w:szCs w:val="20"/>
+        </w:rPr>
+        <w:t xml:space="preserve"> – Tela de Consulta de Locação</w:t>
+      </w:r>
+    </w:p>
+    <w:p>
+      <w:pPr>
+        <w:spacing w:after="0"/>
+        <w:rPr>
+          <w:rFonts w:ascii="Arial" w:hAnsi="Arial" w:cs="Arial"/>
+          <w:sz w:val="24"/>
+          <w:szCs w:val="24"/>
+        </w:rPr>
+      </w:pPr>
+    </w:p>
+    <w:p>
+      <w:pPr>
+        <w:spacing w:after="0" w:line="240" w:lineRule="auto"/>
+        <w:jc w:val="center"/>
+        <w:rPr>
+          <w:rFonts w:ascii="Arial" w:hAnsi="Arial" w:cs="Arial"/>
+          <w:sz w:val="20"/>
+          <w:szCs w:val="20"/>
+        </w:rPr>
+      </w:pPr>
+    </w:p>
+    <w:p>
+      <w:pPr>
+        <w:spacing w:after="0"/>
+        <w:rPr>
+          <w:rFonts w:ascii="Arial" w:hAnsi="Arial" w:cs="Arial"/>
+          <w:sz w:val="20"/>
+          <w:szCs w:val="20"/>
+        </w:rPr>
+      </w:pPr>
+    </w:p>
+    <w:p>
+      <w:pPr>
+        <w:spacing w:after="0" w:line="360" w:lineRule="auto"/>
+        <w:ind w:firstLine="708"/>
+        <w:jc w:val="both"/>
+        <w:rPr>
+          <w:rFonts w:ascii="Arial" w:hAnsi="Arial" w:cs="Arial"/>
+          <w:sz w:val="24"/>
+          <w:szCs w:val="24"/>
+        </w:rPr>
+      </w:pPr>
+      <w:r>
+        <w:rPr>
+          <w:rFonts w:ascii="Arial" w:hAnsi="Arial" w:cs="Arial"/>
+          <w:sz w:val="24"/>
+          <w:szCs w:val="24"/>
+        </w:rPr>
+        <w:t xml:space="preserve">Caso seja escolhida opção para cadastrar peças </w:t>
+      </w:r>
+      <w:r>
+        <w:rPr>
+          <w:rFonts w:ascii="Arial" w:hAnsi="Arial" w:cs="Arial"/>
+          <w:sz w:val="24"/>
+          <w:szCs w:val="24"/>
+        </w:rPr>
+        <w:t>será</w:t>
+      </w:r>
+      <w:r>
+        <w:rPr>
+          <w:rFonts w:ascii="Arial" w:hAnsi="Arial" w:cs="Arial"/>
+          <w:sz w:val="24"/>
+          <w:szCs w:val="24"/>
+        </w:rPr>
+        <w:t xml:space="preserve"> </w:t>
+      </w:r>
+      <w:r>
+        <w:rPr>
+          <w:rFonts w:ascii="Arial" w:hAnsi="Arial" w:cs="Arial"/>
+          <w:sz w:val="24"/>
+          <w:szCs w:val="24"/>
+        </w:rPr>
+        <w:t>necessário</w:t>
+      </w:r>
+      <w:r>
+        <w:rPr>
+          <w:rFonts w:ascii="Arial" w:hAnsi="Arial" w:cs="Arial"/>
+          <w:sz w:val="24"/>
+          <w:szCs w:val="24"/>
+        </w:rPr>
+        <w:t xml:space="preserve"> preencher o </w:t>
+      </w:r>
+      <w:r>
+        <w:rPr>
+          <w:rFonts w:ascii="Arial" w:hAnsi="Arial" w:cs="Arial"/>
+          <w:i/>
+          <w:sz w:val="24"/>
+          <w:szCs w:val="24"/>
+        </w:rPr>
+        <w:t xml:space="preserve">Nome da Peça, Quantidade em Estoque </w:t>
+      </w:r>
+      <w:r>
+        <w:rPr>
+          <w:rFonts w:ascii="Arial" w:hAnsi="Arial" w:cs="Arial"/>
+          <w:sz w:val="24"/>
+          <w:szCs w:val="24"/>
+        </w:rPr>
+        <w:t>e</w:t>
+      </w:r>
+      <w:r>
+        <w:rPr>
+          <w:rFonts w:ascii="Arial" w:hAnsi="Arial" w:cs="Arial"/>
+          <w:i/>
+          <w:sz w:val="24"/>
+          <w:szCs w:val="24"/>
+        </w:rPr>
+        <w:t xml:space="preserve"> Valor da Peça, </w:t>
+      </w:r>
+      <w:r>
+        <w:rPr>
+          <w:rFonts w:ascii="Arial" w:hAnsi="Arial" w:cs="Arial"/>
+          <w:sz w:val="24"/>
+          <w:szCs w:val="24"/>
+        </w:rPr>
+        <w:t xml:space="preserve">ao terminar de preencher clique em </w:t>
+      </w:r>
+      <w:r>
+        <w:rPr>
+          <w:rFonts w:ascii="Arial" w:hAnsi="Arial" w:cs="Arial"/>
+          <w:i/>
+          <w:sz w:val="24"/>
+          <w:szCs w:val="24"/>
+        </w:rPr>
+        <w:t>Salvar</w:t>
+      </w:r>
+      <w:r>
+        <w:rPr>
+          <w:rFonts w:ascii="Arial" w:hAnsi="Arial" w:cs="Arial"/>
+          <w:sz w:val="24"/>
+          <w:szCs w:val="24"/>
+        </w:rPr>
+        <w:t xml:space="preserve">, ou se preferir pode apagar todos os dados clicando em </w:t>
+      </w:r>
+      <w:r>
+        <w:rPr>
+          <w:rFonts w:ascii="Arial" w:hAnsi="Arial" w:cs="Arial"/>
+          <w:i/>
+          <w:sz w:val="24"/>
+          <w:szCs w:val="24"/>
+        </w:rPr>
+        <w:t xml:space="preserve">Limpar, </w:t>
+      </w:r>
+      <w:r>
+        <w:rPr>
+          <w:rFonts w:ascii="Arial" w:hAnsi="Arial" w:cs="Arial"/>
+          <w:sz w:val="24"/>
+          <w:szCs w:val="24"/>
+        </w:rPr>
+        <w:t xml:space="preserve">ou se desistir do cadastro clique em </w:t>
+      </w:r>
+      <w:r>
+        <w:rPr>
+          <w:rFonts w:ascii="Arial" w:hAnsi="Arial" w:cs="Arial"/>
+          <w:i/>
+          <w:sz w:val="24"/>
+          <w:szCs w:val="24"/>
+        </w:rPr>
+        <w:t>Cancelar</w:t>
+      </w:r>
+      <w:r>
+        <w:rPr>
+          <w:rFonts w:ascii="Arial" w:hAnsi="Arial" w:cs="Arial"/>
+          <w:sz w:val="24"/>
+          <w:szCs w:val="24"/>
+        </w:rPr>
+        <w:t xml:space="preserve">, como visto na </w:t>
+      </w:r>
+      <w:r>
+        <w:rPr>
+          <w:rFonts w:ascii="Arial" w:hAnsi="Arial" w:cs="Arial"/>
+          <w:sz w:val="24"/>
+          <w:szCs w:val="24"/>
+        </w:rPr>
+        <w:t>figura 4</w:t>
+      </w:r>
+      <w:r>
+        <w:rPr>
+          <w:rFonts w:ascii="Arial" w:hAnsi="Arial" w:cs="Arial"/>
+          <w:sz w:val="24"/>
+          <w:szCs w:val="24"/>
+        </w:rPr>
+        <w:t>3</w:t>
+      </w:r>
+      <w:r>
+        <w:rPr>
+          <w:rFonts w:ascii="Arial" w:hAnsi="Arial" w:cs="Arial"/>
+          <w:sz w:val="24"/>
+          <w:szCs w:val="24"/>
+        </w:rPr>
+        <w:t>.</w:t>
+      </w:r>
+    </w:p>
+    <w:p>
+      <w:pPr>
+        <w:spacing w:after="0" w:line="240" w:lineRule="auto"/>
+        <w:jc w:val="center"/>
+        <w:rPr>
+          <w:rFonts w:ascii="Arial" w:hAnsi="Arial" w:cs="Arial"/>
+          <w:sz w:val="24"/>
+          <w:szCs w:val="24"/>
+        </w:rPr>
+      </w:pPr>
+      <w:r>
+        <w:rPr>
+          <w:rFonts w:ascii="Arial" w:hAnsi="Arial" w:cs="Arial"/>
+          <w:noProof/>
+          <w:sz w:val="24"/>
+          <w:szCs w:val="24"/>
+        </w:rPr>
+        <w:drawing>
+          <wp:inline distT="0" distB="0" distL="0" distR="0" wp14:anchorId="1A845D5E" wp14:editId="72A42902">
+            <wp:extent cx="5349923" cy="3349364"/>
+            <wp:effectExtent l="0" t="0" r="3175" b="3810"/>
             <wp:docPr id="28" name="Imagem 28" descr="WhatsApp Image 2019-11-25 at 00.07.44"/>
             <wp:cNvGraphicFramePr>
               <a:graphicFrameLocks xmlns:a="http://schemas.openxmlformats.org/drawingml/2006/main" noChangeAspect="1"/>
@@ -22802,7 +23576,7 @@
                     </pic:cNvPicPr>
                   </pic:nvPicPr>
                   <pic:blipFill>
-                    <a:blip r:embed="rId50">
+                    <a:blip r:embed="rId52">
                       <a:extLst>
                         <a:ext uri="{28A0092B-C50C-407E-A947-70E740481C1C}">
                           <a14:useLocalDpi xmlns:a14="http://schemas.microsoft.com/office/drawing/2010/main" val="0"/>
@@ -22817,7 +23591,7 @@
                   <pic:spPr bwMode="auto">
                     <a:xfrm>
                       <a:off x="0" y="0"/>
-                      <a:ext cx="5400040" cy="3380740"/>
+                      <a:ext cx="5351345" cy="3350254"/>
                     </a:xfrm>
                     <a:prstGeom prst="rect">
                       <a:avLst/>
@@ -22850,24 +23624,545 @@
           <w:sz w:val="20"/>
           <w:szCs w:val="20"/>
         </w:rPr>
-        <w:t>Figura 40 – Tela de Cadastro de peças</w:t>
-      </w:r>
-    </w:p>
-    <w:p>
-      <w:pPr>
-        <w:rPr>
-          <w:rFonts w:ascii="Arial" w:hAnsi="Arial" w:cs="Arial"/>
-          <w:sz w:val="24"/>
-          <w:szCs w:val="24"/>
-        </w:rPr>
-      </w:pPr>
-      <w:r>
-        <w:rPr>
-          <w:rFonts w:ascii="Arial" w:hAnsi="Arial" w:cs="Arial"/>
-          <w:sz w:val="24"/>
-          <w:szCs w:val="24"/>
-        </w:rPr>
-        <w:br w:type="page"/>
+        <w:t>Figura 4</w:t>
+      </w:r>
+      <w:r>
+        <w:rPr>
+          <w:rFonts w:ascii="Arial" w:hAnsi="Arial" w:cs="Arial"/>
+          <w:sz w:val="20"/>
+          <w:szCs w:val="20"/>
+        </w:rPr>
+        <w:t>3</w:t>
+      </w:r>
+      <w:r>
+        <w:rPr>
+          <w:rFonts w:ascii="Arial" w:hAnsi="Arial" w:cs="Arial"/>
+          <w:sz w:val="20"/>
+          <w:szCs w:val="20"/>
+        </w:rPr>
+        <w:t xml:space="preserve"> – Tela de Cadastro de peças</w:t>
+      </w:r>
+    </w:p>
+    <w:p>
+      <w:pPr>
+        <w:spacing w:after="0" w:line="240" w:lineRule="auto"/>
+        <w:jc w:val="center"/>
+        <w:rPr>
+          <w:rFonts w:ascii="Arial" w:hAnsi="Arial" w:cs="Arial"/>
+          <w:sz w:val="20"/>
+          <w:szCs w:val="20"/>
+        </w:rPr>
+      </w:pPr>
+    </w:p>
+    <w:p>
+      <w:pPr>
+        <w:spacing w:after="0" w:line="240" w:lineRule="auto"/>
+        <w:jc w:val="center"/>
+        <w:rPr>
+          <w:rFonts w:ascii="Arial" w:hAnsi="Arial" w:cs="Arial"/>
+          <w:sz w:val="20"/>
+          <w:szCs w:val="20"/>
+        </w:rPr>
+      </w:pPr>
+    </w:p>
+    <w:p>
+      <w:pPr>
+        <w:spacing w:after="0" w:line="240" w:lineRule="auto"/>
+        <w:jc w:val="center"/>
+        <w:rPr>
+          <w:rFonts w:ascii="Arial" w:hAnsi="Arial" w:cs="Arial"/>
+          <w:sz w:val="20"/>
+          <w:szCs w:val="20"/>
+        </w:rPr>
+      </w:pPr>
+    </w:p>
+    <w:p>
+      <w:pPr>
+        <w:spacing w:after="0" w:line="360" w:lineRule="auto"/>
+        <w:ind w:firstLine="708"/>
+        <w:jc w:val="both"/>
+        <w:rPr>
+          <w:rFonts w:ascii="Arial" w:eastAsiaTheme="minorHAnsi" w:hAnsi="Arial" w:cs="Arial"/>
+          <w:color w:val="auto"/>
+          <w:sz w:val="20"/>
+          <w:szCs w:val="20"/>
+        </w:rPr>
+      </w:pPr>
+      <w:r>
+        <w:rPr>
+          <w:rFonts w:ascii="Arial" w:hAnsi="Arial" w:cs="Arial"/>
+          <w:sz w:val="24"/>
+          <w:szCs w:val="24"/>
+        </w:rPr>
+        <w:t xml:space="preserve">Se a opção for a de </w:t>
+      </w:r>
+      <w:r>
+        <w:rPr>
+          <w:rFonts w:ascii="Arial" w:hAnsi="Arial" w:cs="Arial"/>
+          <w:i/>
+          <w:sz w:val="24"/>
+          <w:szCs w:val="24"/>
+        </w:rPr>
+        <w:t xml:space="preserve">Financeiro e </w:t>
+      </w:r>
+      <w:r>
+        <w:rPr>
+          <w:rFonts w:ascii="Arial" w:hAnsi="Arial" w:cs="Arial"/>
+          <w:i/>
+          <w:sz w:val="24"/>
+          <w:szCs w:val="24"/>
+        </w:rPr>
+        <w:t>Relatórios</w:t>
+      </w:r>
+      <w:r>
+        <w:rPr>
+          <w:rFonts w:ascii="Arial" w:hAnsi="Arial" w:cs="Arial"/>
+          <w:i/>
+          <w:sz w:val="24"/>
+          <w:szCs w:val="24"/>
+        </w:rPr>
+        <w:t>,</w:t>
+      </w:r>
+      <w:r>
+        <w:rPr>
+          <w:rFonts w:ascii="Arial" w:hAnsi="Arial" w:cs="Arial"/>
+          <w:sz w:val="24"/>
+          <w:szCs w:val="24"/>
+        </w:rPr>
+        <w:t xml:space="preserve"> </w:t>
+      </w:r>
+      <w:r>
+        <w:rPr>
+          <w:rFonts w:ascii="Arial" w:hAnsi="Arial" w:cs="Arial"/>
+          <w:sz w:val="24"/>
+          <w:szCs w:val="24"/>
+        </w:rPr>
+        <w:t>será</w:t>
+      </w:r>
+      <w:r>
+        <w:rPr>
+          <w:rFonts w:ascii="Arial" w:hAnsi="Arial" w:cs="Arial"/>
+          <w:sz w:val="24"/>
+          <w:szCs w:val="24"/>
+        </w:rPr>
+        <w:t xml:space="preserve"> exibido um menu com suas opções, para realizar, basta clicar em </w:t>
+      </w:r>
+      <w:r>
+        <w:rPr>
+          <w:rFonts w:ascii="Arial" w:hAnsi="Arial" w:cs="Arial"/>
+          <w:i/>
+          <w:sz w:val="24"/>
+          <w:szCs w:val="24"/>
+        </w:rPr>
+        <w:t xml:space="preserve">Incluir </w:t>
+      </w:r>
+      <w:r>
+        <w:rPr>
+          <w:rFonts w:ascii="Arial" w:hAnsi="Arial" w:cs="Arial"/>
+          <w:sz w:val="24"/>
+          <w:szCs w:val="24"/>
+        </w:rPr>
+        <w:t>ou</w:t>
+      </w:r>
+      <w:r>
+        <w:rPr>
+          <w:rFonts w:ascii="Arial" w:hAnsi="Arial" w:cs="Arial"/>
+          <w:i/>
+          <w:sz w:val="24"/>
+          <w:szCs w:val="24"/>
+        </w:rPr>
+        <w:t xml:space="preserve"> Consultar </w:t>
+      </w:r>
+      <w:r>
+        <w:rPr>
+          <w:rFonts w:ascii="Arial" w:hAnsi="Arial" w:cs="Arial"/>
+          <w:sz w:val="24"/>
+          <w:szCs w:val="24"/>
+        </w:rPr>
+        <w:t xml:space="preserve">respectivamente para cada ação desejada, como visto na </w:t>
+      </w:r>
+      <w:r>
+        <w:rPr>
+          <w:rFonts w:ascii="Arial" w:hAnsi="Arial" w:cs="Arial"/>
+          <w:sz w:val="24"/>
+          <w:szCs w:val="24"/>
+        </w:rPr>
+        <w:t>Figura 4</w:t>
+      </w:r>
+      <w:r>
+        <w:rPr>
+          <w:rFonts w:ascii="Arial" w:hAnsi="Arial" w:cs="Arial"/>
+          <w:sz w:val="24"/>
+          <w:szCs w:val="24"/>
+        </w:rPr>
+        <w:t>4</w:t>
+      </w:r>
+      <w:r>
+        <w:rPr>
+          <w:rFonts w:ascii="Arial" w:hAnsi="Arial" w:cs="Arial"/>
+          <w:sz w:val="24"/>
+          <w:szCs w:val="24"/>
+        </w:rPr>
+        <w:t>.</w:t>
+      </w:r>
+    </w:p>
+    <w:p>
+      <w:pPr>
+        <w:spacing w:after="0" w:line="240" w:lineRule="auto"/>
+        <w:jc w:val="center"/>
+        <w:rPr>
+          <w:rFonts w:ascii="Arial" w:hAnsi="Arial" w:cs="Arial"/>
+          <w:sz w:val="24"/>
+          <w:szCs w:val="24"/>
+        </w:rPr>
+      </w:pPr>
+      <w:r>
+        <w:rPr>
+          <w:rFonts w:ascii="Arial" w:hAnsi="Arial" w:cs="Arial"/>
+          <w:noProof/>
+          <w:sz w:val="24"/>
+          <w:szCs w:val="24"/>
+        </w:rPr>
+        <w:lastRenderedPageBreak/>
+        <w:drawing>
+          <wp:inline distT="0" distB="0" distL="0" distR="0" wp14:anchorId="051F0E08" wp14:editId="0151ADA5">
+            <wp:extent cx="5215960" cy="3261815"/>
+            <wp:effectExtent l="0" t="0" r="3810" b="0"/>
+            <wp:docPr id="2037724206" name="Imagem 2037724206" descr="WhatsApp Image 2019-11-28 at 22.20.03"/>
+            <wp:cNvGraphicFramePr>
+              <a:graphicFrameLocks xmlns:a="http://schemas.openxmlformats.org/drawingml/2006/main" noChangeAspect="1"/>
+            </wp:cNvGraphicFramePr>
+            <a:graphic xmlns:a="http://schemas.openxmlformats.org/drawingml/2006/main">
+              <a:graphicData uri="http://schemas.openxmlformats.org/drawingml/2006/picture">
+                <pic:pic xmlns:pic="http://schemas.openxmlformats.org/drawingml/2006/picture">
+                  <pic:nvPicPr>
+                    <pic:cNvPr id="0" name="Imagem 7" descr="WhatsApp Image 2019-11-28 at 22.20.03"/>
+                    <pic:cNvPicPr>
+                      <a:picLocks noChangeAspect="1" noChangeArrowheads="1"/>
+                    </pic:cNvPicPr>
+                  </pic:nvPicPr>
+                  <pic:blipFill>
+                    <a:blip r:embed="rId53" cstate="print">
+                      <a:extLst>
+                        <a:ext uri="{28A0092B-C50C-407E-A947-70E740481C1C}">
+                          <a14:useLocalDpi xmlns:a14="http://schemas.microsoft.com/office/drawing/2010/main" val="0"/>
+                        </a:ext>
+                      </a:extLst>
+                    </a:blip>
+                    <a:srcRect/>
+                    <a:stretch>
+                      <a:fillRect/>
+                    </a:stretch>
+                  </pic:blipFill>
+                  <pic:spPr bwMode="auto">
+                    <a:xfrm>
+                      <a:off x="0" y="0"/>
+                      <a:ext cx="5230755" cy="3271067"/>
+                    </a:xfrm>
+                    <a:prstGeom prst="rect">
+                      <a:avLst/>
+                    </a:prstGeom>
+                    <a:noFill/>
+                    <a:ln>
+                      <a:noFill/>
+                    </a:ln>
+                  </pic:spPr>
+                </pic:pic>
+              </a:graphicData>
+            </a:graphic>
+          </wp:inline>
+        </w:drawing>
+      </w:r>
+    </w:p>
+    <w:p>
+      <w:pPr>
+        <w:spacing w:after="0" w:line="240" w:lineRule="auto"/>
+        <w:jc w:val="center"/>
+        <w:rPr>
+          <w:rFonts w:ascii="Arial" w:hAnsi="Arial" w:cs="Arial"/>
+          <w:sz w:val="20"/>
+          <w:szCs w:val="20"/>
+        </w:rPr>
+      </w:pPr>
+      <w:r>
+        <w:rPr>
+          <w:rFonts w:ascii="Arial" w:hAnsi="Arial" w:cs="Arial"/>
+          <w:sz w:val="20"/>
+          <w:szCs w:val="20"/>
+        </w:rPr>
+        <w:t>Figura 4</w:t>
+      </w:r>
+      <w:r>
+        <w:rPr>
+          <w:rFonts w:ascii="Arial" w:hAnsi="Arial" w:cs="Arial"/>
+          <w:sz w:val="20"/>
+          <w:szCs w:val="20"/>
+        </w:rPr>
+        <w:t>4</w:t>
+      </w:r>
+      <w:r>
+        <w:rPr>
+          <w:rFonts w:ascii="Arial" w:hAnsi="Arial" w:cs="Arial"/>
+          <w:sz w:val="20"/>
+          <w:szCs w:val="20"/>
+        </w:rPr>
+        <w:t xml:space="preserve"> – Tela do Financeiro</w:t>
+      </w:r>
+    </w:p>
+    <w:p>
+      <w:pPr>
+        <w:spacing w:after="0"/>
+        <w:rPr>
+          <w:rFonts w:ascii="Arial" w:hAnsi="Arial" w:cs="Arial"/>
+          <w:sz w:val="24"/>
+          <w:szCs w:val="24"/>
+        </w:rPr>
+      </w:pPr>
+    </w:p>
+    <w:p>
+      <w:pPr>
+        <w:spacing w:after="0" w:line="360" w:lineRule="auto"/>
+        <w:ind w:firstLine="708"/>
+        <w:jc w:val="both"/>
+        <w:rPr>
+          <w:rFonts w:ascii="Arial" w:hAnsi="Arial" w:cs="Arial"/>
+          <w:sz w:val="24"/>
+          <w:szCs w:val="24"/>
+        </w:rPr>
+      </w:pPr>
+      <w:r>
+        <w:rPr>
+          <w:rFonts w:ascii="Arial" w:hAnsi="Arial" w:cs="Arial"/>
+          <w:sz w:val="24"/>
+          <w:szCs w:val="24"/>
+        </w:rPr>
+        <w:t xml:space="preserve">Se a escolha for verificar quais contas tem a pagar </w:t>
+      </w:r>
+      <w:r>
+        <w:rPr>
+          <w:rFonts w:ascii="Arial" w:hAnsi="Arial" w:cs="Arial"/>
+          <w:sz w:val="24"/>
+          <w:szCs w:val="24"/>
+        </w:rPr>
+        <w:t>será</w:t>
+      </w:r>
+      <w:r>
+        <w:rPr>
+          <w:rFonts w:ascii="Arial" w:hAnsi="Arial" w:cs="Arial"/>
+          <w:sz w:val="24"/>
+          <w:szCs w:val="24"/>
+        </w:rPr>
+        <w:t xml:space="preserve"> </w:t>
+      </w:r>
+      <w:r>
+        <w:rPr>
+          <w:rFonts w:ascii="Arial" w:hAnsi="Arial" w:cs="Arial"/>
+          <w:sz w:val="24"/>
+          <w:szCs w:val="24"/>
+        </w:rPr>
+        <w:t>necessário</w:t>
+      </w:r>
+      <w:r>
+        <w:rPr>
+          <w:rFonts w:ascii="Arial" w:hAnsi="Arial" w:cs="Arial"/>
+          <w:sz w:val="24"/>
+          <w:szCs w:val="24"/>
+        </w:rPr>
+        <w:t xml:space="preserve"> preencher o </w:t>
+      </w:r>
+      <w:r>
+        <w:rPr>
+          <w:rFonts w:ascii="Arial" w:hAnsi="Arial" w:cs="Arial"/>
+          <w:i/>
+          <w:sz w:val="24"/>
+          <w:szCs w:val="24"/>
+        </w:rPr>
+        <w:t xml:space="preserve">Valor total da Conta, Categoria, Total Pago e Veiculo, </w:t>
+      </w:r>
+      <w:r>
+        <w:rPr>
+          <w:rFonts w:ascii="Arial" w:hAnsi="Arial" w:cs="Arial"/>
+          <w:sz w:val="24"/>
+          <w:szCs w:val="24"/>
+        </w:rPr>
+        <w:t xml:space="preserve">ao terminar de preencher clique em </w:t>
+      </w:r>
+      <w:r>
+        <w:rPr>
+          <w:rFonts w:ascii="Arial" w:hAnsi="Arial" w:cs="Arial"/>
+          <w:i/>
+          <w:sz w:val="24"/>
+          <w:szCs w:val="24"/>
+        </w:rPr>
+        <w:t>Salvar</w:t>
+      </w:r>
+      <w:r>
+        <w:rPr>
+          <w:rFonts w:ascii="Arial" w:hAnsi="Arial" w:cs="Arial"/>
+          <w:sz w:val="24"/>
+          <w:szCs w:val="24"/>
+        </w:rPr>
+        <w:t xml:space="preserve">, ou se preferir pode apagar todos os dados clicando em </w:t>
+      </w:r>
+      <w:r>
+        <w:rPr>
+          <w:rFonts w:ascii="Arial" w:hAnsi="Arial" w:cs="Arial"/>
+          <w:i/>
+          <w:sz w:val="24"/>
+          <w:szCs w:val="24"/>
+        </w:rPr>
+        <w:t xml:space="preserve">Limpar, </w:t>
+      </w:r>
+      <w:r>
+        <w:rPr>
+          <w:rFonts w:ascii="Arial" w:hAnsi="Arial" w:cs="Arial"/>
+          <w:sz w:val="24"/>
+          <w:szCs w:val="24"/>
+        </w:rPr>
+        <w:t xml:space="preserve">ou se desistir do cadastro clique em </w:t>
+      </w:r>
+      <w:r>
+        <w:rPr>
+          <w:rFonts w:ascii="Arial" w:hAnsi="Arial" w:cs="Arial"/>
+          <w:i/>
+          <w:sz w:val="24"/>
+          <w:szCs w:val="24"/>
+        </w:rPr>
+        <w:t>Cancelar</w:t>
+      </w:r>
+      <w:r>
+        <w:rPr>
+          <w:rFonts w:ascii="Arial" w:hAnsi="Arial" w:cs="Arial"/>
+          <w:sz w:val="24"/>
+          <w:szCs w:val="24"/>
+        </w:rPr>
+        <w:t xml:space="preserve">, como visto na </w:t>
+      </w:r>
+      <w:r>
+        <w:rPr>
+          <w:rFonts w:ascii="Arial" w:hAnsi="Arial" w:cs="Arial"/>
+          <w:sz w:val="24"/>
+          <w:szCs w:val="24"/>
+        </w:rPr>
+        <w:t>Figura 4</w:t>
+      </w:r>
+      <w:r>
+        <w:rPr>
+          <w:rFonts w:ascii="Arial" w:hAnsi="Arial" w:cs="Arial"/>
+          <w:sz w:val="24"/>
+          <w:szCs w:val="24"/>
+        </w:rPr>
+        <w:t>5</w:t>
+      </w:r>
+      <w:r>
+        <w:rPr>
+          <w:rFonts w:ascii="Arial" w:hAnsi="Arial" w:cs="Arial"/>
+          <w:sz w:val="24"/>
+          <w:szCs w:val="24"/>
+        </w:rPr>
+        <w:t>.</w:t>
+      </w:r>
+    </w:p>
+    <w:p>
+      <w:pPr>
+        <w:spacing w:after="0" w:line="240" w:lineRule="auto"/>
+        <w:jc w:val="center"/>
+        <w:rPr>
+          <w:rFonts w:ascii="Arial" w:hAnsi="Arial" w:cs="Arial"/>
+          <w:sz w:val="24"/>
+          <w:szCs w:val="24"/>
+        </w:rPr>
+      </w:pPr>
+      <w:r>
+        <w:rPr>
+          <w:rFonts w:ascii="Arial" w:hAnsi="Arial" w:cs="Arial"/>
+          <w:noProof/>
+          <w:sz w:val="24"/>
+          <w:szCs w:val="24"/>
+        </w:rPr>
+        <w:drawing>
+          <wp:inline distT="0" distB="0" distL="0" distR="0" wp14:anchorId="1369F112" wp14:editId="42E2098D">
+            <wp:extent cx="5400040" cy="3136265"/>
+            <wp:effectExtent l="0" t="0" r="0" b="6985"/>
+            <wp:docPr id="2037724205" name="Imagem 2037724205" descr="Contas a pagar e receber"/>
+            <wp:cNvGraphicFramePr>
+              <a:graphicFrameLocks xmlns:a="http://schemas.openxmlformats.org/drawingml/2006/main" noChangeAspect="1"/>
+            </wp:cNvGraphicFramePr>
+            <a:graphic xmlns:a="http://schemas.openxmlformats.org/drawingml/2006/main">
+              <a:graphicData uri="http://schemas.openxmlformats.org/drawingml/2006/picture">
+                <pic:pic xmlns:pic="http://schemas.openxmlformats.org/drawingml/2006/picture">
+                  <pic:nvPicPr>
+                    <pic:cNvPr id="0" name="Imagem 2" descr="Contas a pagar e receber"/>
+                    <pic:cNvPicPr>
+                      <a:picLocks noChangeAspect="1" noChangeArrowheads="1"/>
+                    </pic:cNvPicPr>
+                  </pic:nvPicPr>
+                  <pic:blipFill>
+                    <a:blip r:embed="rId54">
+                      <a:extLst>
+                        <a:ext uri="{28A0092B-C50C-407E-A947-70E740481C1C}">
+                          <a14:useLocalDpi xmlns:a14="http://schemas.microsoft.com/office/drawing/2010/main" val="0"/>
+                        </a:ext>
+                      </a:extLst>
+                    </a:blip>
+                    <a:srcRect/>
+                    <a:stretch>
+                      <a:fillRect/>
+                    </a:stretch>
+                  </pic:blipFill>
+                  <pic:spPr bwMode="auto">
+                    <a:xfrm>
+                      <a:off x="0" y="0"/>
+                      <a:ext cx="5400040" cy="3136265"/>
+                    </a:xfrm>
+                    <a:prstGeom prst="rect">
+                      <a:avLst/>
+                    </a:prstGeom>
+                    <a:noFill/>
+                    <a:ln>
+                      <a:noFill/>
+                    </a:ln>
+                  </pic:spPr>
+                </pic:pic>
+              </a:graphicData>
+            </a:graphic>
+          </wp:inline>
+        </w:drawing>
+      </w:r>
+    </w:p>
+    <w:p>
+      <w:pPr>
+        <w:spacing w:line="240" w:lineRule="auto"/>
+        <w:jc w:val="center"/>
+        <w:rPr>
+          <w:rFonts w:ascii="Arial" w:hAnsi="Arial" w:cs="Arial"/>
+          <w:sz w:val="24"/>
+          <w:szCs w:val="24"/>
+        </w:rPr>
+      </w:pPr>
+      <w:r>
+        <w:rPr>
+          <w:rFonts w:ascii="Arial" w:hAnsi="Arial" w:cs="Arial"/>
+          <w:sz w:val="20"/>
+          <w:szCs w:val="20"/>
+        </w:rPr>
+        <w:t>Figura 4</w:t>
+      </w:r>
+      <w:r>
+        <w:rPr>
+          <w:rFonts w:ascii="Arial" w:hAnsi="Arial" w:cs="Arial"/>
+          <w:sz w:val="20"/>
+          <w:szCs w:val="20"/>
+        </w:rPr>
+        <w:t>5</w:t>
+      </w:r>
+      <w:r>
+        <w:rPr>
+          <w:rFonts w:ascii="Arial" w:hAnsi="Arial" w:cs="Arial"/>
+          <w:sz w:val="20"/>
+          <w:szCs w:val="20"/>
+        </w:rPr>
+        <w:t xml:space="preserve"> – Tela de Conta a Pagar</w:t>
       </w:r>
     </w:p>
     <w:p>
@@ -22883,8 +24178,8 @@
           <w:szCs w:val="32"/>
         </w:rPr>
       </w:pPr>
-      <w:bookmarkStart w:id="35" w:name="_Toc25582464"/>
-      <w:bookmarkStart w:id="36" w:name="_Toc25859859"/>
+      <w:bookmarkStart w:id="37" w:name="_Toc25582464"/>
+      <w:bookmarkStart w:id="38" w:name="_Toc25876487"/>
       <w:r>
         <w:rPr>
           <w:sz w:val="32"/>
@@ -22893,7 +24188,7 @@
         <w:lastRenderedPageBreak/>
         <w:t>Conclusão</w:t>
       </w:r>
-      <w:bookmarkEnd w:id="36"/>
+      <w:bookmarkEnd w:id="38"/>
       <w:r>
         <w:rPr>
           <w:sz w:val="32"/>
@@ -22901,7 +24196,7 @@
         </w:rPr>
         <w:t xml:space="preserve"> </w:t>
       </w:r>
-      <w:bookmarkEnd w:id="35"/>
+      <w:bookmarkEnd w:id="37"/>
     </w:p>
     <w:p>
       <w:pPr>
@@ -23037,8 +24332,8 @@
           <w:szCs w:val="32"/>
         </w:rPr>
       </w:pPr>
-      <w:bookmarkStart w:id="37" w:name="_Toc25582465"/>
-      <w:bookmarkStart w:id="38" w:name="_Toc25859860"/>
+      <w:bookmarkStart w:id="39" w:name="_Toc25582465"/>
+      <w:bookmarkStart w:id="40" w:name="_Toc25876488"/>
       <w:r>
         <w:rPr>
           <w:sz w:val="32"/>
@@ -23047,8 +24342,8 @@
         <w:lastRenderedPageBreak/>
         <w:t>Referências</w:t>
       </w:r>
-      <w:bookmarkEnd w:id="37"/>
-      <w:bookmarkEnd w:id="38"/>
+      <w:bookmarkEnd w:id="39"/>
+      <w:bookmarkEnd w:id="40"/>
     </w:p>
     <w:p>
       <w:pPr>
@@ -23071,15 +24366,16 @@
           <w:szCs w:val="24"/>
         </w:rPr>
       </w:pPr>
-      <w:bookmarkStart w:id="39" w:name="_Toc10757506"/>
-      <w:bookmarkStart w:id="40" w:name="_Toc24297666"/>
-      <w:bookmarkStart w:id="41" w:name="_Toc25582217"/>
-      <w:bookmarkStart w:id="42" w:name="_Toc25582376"/>
-      <w:bookmarkStart w:id="43" w:name="_Toc25582466"/>
-      <w:bookmarkStart w:id="44" w:name="_Toc25582735"/>
-      <w:bookmarkStart w:id="45" w:name="_Toc25762379"/>
-      <w:bookmarkStart w:id="46" w:name="_Toc25854803"/>
-      <w:bookmarkStart w:id="47" w:name="_Toc25859861"/>
+      <w:bookmarkStart w:id="41" w:name="_Toc10757506"/>
+      <w:bookmarkStart w:id="42" w:name="_Toc24297666"/>
+      <w:bookmarkStart w:id="43" w:name="_Toc25582217"/>
+      <w:bookmarkStart w:id="44" w:name="_Toc25582376"/>
+      <w:bookmarkStart w:id="45" w:name="_Toc25582466"/>
+      <w:bookmarkStart w:id="46" w:name="_Toc25582735"/>
+      <w:bookmarkStart w:id="47" w:name="_Toc25762379"/>
+      <w:bookmarkStart w:id="48" w:name="_Toc25854803"/>
+      <w:bookmarkStart w:id="49" w:name="_Toc25859861"/>
+      <w:bookmarkStart w:id="50" w:name="_Toc25876489"/>
       <w:proofErr w:type="spellStart"/>
       <w:r>
         <w:rPr>
@@ -23137,8 +24433,6 @@
         </w:rPr>
         <w:t>, 2016</w:t>
       </w:r>
-      <w:bookmarkEnd w:id="39"/>
-      <w:bookmarkEnd w:id="40"/>
       <w:bookmarkEnd w:id="41"/>
       <w:bookmarkEnd w:id="42"/>
       <w:bookmarkEnd w:id="43"/>
@@ -23146,101 +24440,108 @@
       <w:bookmarkEnd w:id="45"/>
       <w:bookmarkEnd w:id="46"/>
       <w:bookmarkEnd w:id="47"/>
-    </w:p>
-    <w:p>
-      <w:pPr>
-        <w:pStyle w:val="Ttulo1"/>
-        <w:jc w:val="both"/>
-        <w:rPr>
-          <w:b w:val="0"/>
-          <w:color w:val="auto"/>
-          <w:sz w:val="24"/>
-          <w:szCs w:val="24"/>
-        </w:rPr>
-      </w:pPr>
-      <w:bookmarkStart w:id="48" w:name="_Toc10757507"/>
-      <w:bookmarkStart w:id="49" w:name="_Toc24297667"/>
-      <w:bookmarkStart w:id="50" w:name="_Toc25582218"/>
-      <w:bookmarkStart w:id="51" w:name="_Toc25582377"/>
-      <w:bookmarkStart w:id="52" w:name="_Toc25582467"/>
-      <w:bookmarkStart w:id="53" w:name="_Toc25582736"/>
-      <w:bookmarkStart w:id="54" w:name="_Toc25762380"/>
-      <w:bookmarkStart w:id="55" w:name="_Toc25854804"/>
-      <w:bookmarkStart w:id="56" w:name="_Toc25859862"/>
-      <w:r>
-        <w:rPr>
-          <w:b w:val="0"/>
-          <w:color w:val="auto"/>
-          <w:sz w:val="24"/>
-          <w:szCs w:val="24"/>
-        </w:rPr>
-        <w:t>Sites:</w:t>
-      </w:r>
       <w:bookmarkEnd w:id="48"/>
       <w:bookmarkEnd w:id="49"/>
       <w:bookmarkEnd w:id="50"/>
+    </w:p>
+    <w:p>
+      <w:pPr>
+        <w:pStyle w:val="Ttulo1"/>
+        <w:jc w:val="both"/>
+        <w:rPr>
+          <w:b w:val="0"/>
+          <w:color w:val="auto"/>
+          <w:sz w:val="24"/>
+          <w:szCs w:val="24"/>
+        </w:rPr>
+      </w:pPr>
+      <w:bookmarkStart w:id="51" w:name="_Toc10757507"/>
+      <w:bookmarkStart w:id="52" w:name="_Toc24297667"/>
+      <w:bookmarkStart w:id="53" w:name="_Toc25582218"/>
+      <w:bookmarkStart w:id="54" w:name="_Toc25582377"/>
+      <w:bookmarkStart w:id="55" w:name="_Toc25582467"/>
+      <w:bookmarkStart w:id="56" w:name="_Toc25582736"/>
+      <w:bookmarkStart w:id="57" w:name="_Toc25762380"/>
+      <w:bookmarkStart w:id="58" w:name="_Toc25854804"/>
+      <w:bookmarkStart w:id="59" w:name="_Toc25859862"/>
+      <w:bookmarkStart w:id="60" w:name="_Toc25876490"/>
+      <w:r>
+        <w:rPr>
+          <w:b w:val="0"/>
+          <w:color w:val="auto"/>
+          <w:sz w:val="24"/>
+          <w:szCs w:val="24"/>
+        </w:rPr>
+        <w:t>Sites:</w:t>
+      </w:r>
       <w:bookmarkEnd w:id="51"/>
       <w:bookmarkEnd w:id="52"/>
       <w:bookmarkEnd w:id="53"/>
       <w:bookmarkEnd w:id="54"/>
       <w:bookmarkEnd w:id="55"/>
       <w:bookmarkEnd w:id="56"/>
-    </w:p>
-    <w:p>
-      <w:pPr>
-        <w:pStyle w:val="Ttulo1"/>
-        <w:spacing w:line="240" w:lineRule="auto"/>
-        <w:jc w:val="both"/>
-        <w:rPr>
-          <w:color w:val="auto"/>
-          <w:sz w:val="24"/>
-          <w:szCs w:val="24"/>
-        </w:rPr>
-      </w:pPr>
-      <w:bookmarkStart w:id="57" w:name="_Toc10757508"/>
-      <w:bookmarkStart w:id="58" w:name="_Toc24297668"/>
-      <w:bookmarkStart w:id="59" w:name="_Toc25582219"/>
-      <w:bookmarkStart w:id="60" w:name="_Toc25582378"/>
-      <w:bookmarkStart w:id="61" w:name="_Toc25582468"/>
-      <w:bookmarkStart w:id="62" w:name="_Toc25582737"/>
-      <w:bookmarkStart w:id="63" w:name="_Toc25762381"/>
-      <w:bookmarkStart w:id="64" w:name="_Toc25854805"/>
-      <w:bookmarkStart w:id="65" w:name="_Toc25859863"/>
-      <w:r>
-        <w:rPr>
-          <w:color w:val="auto"/>
-          <w:sz w:val="24"/>
-          <w:szCs w:val="24"/>
-        </w:rPr>
-        <w:t xml:space="preserve">Empresa de Gerenciamento de Frotas </w:t>
-      </w:r>
-      <w:proofErr w:type="spellStart"/>
-      <w:r>
-        <w:rPr>
-          <w:color w:val="auto"/>
-          <w:sz w:val="24"/>
-          <w:szCs w:val="24"/>
-        </w:rPr>
-        <w:t>Unifrotas</w:t>
-      </w:r>
-      <w:proofErr w:type="spellEnd"/>
-      <w:r>
-        <w:rPr>
-          <w:color w:val="auto"/>
-          <w:sz w:val="24"/>
-          <w:szCs w:val="24"/>
-        </w:rPr>
-        <w:t>.</w:t>
-      </w:r>
       <w:bookmarkEnd w:id="57"/>
       <w:bookmarkEnd w:id="58"/>
       <w:bookmarkEnd w:id="59"/>
       <w:bookmarkEnd w:id="60"/>
+    </w:p>
+    <w:p>
+      <w:pPr>
+        <w:pStyle w:val="Ttulo1"/>
+        <w:spacing w:line="240" w:lineRule="auto"/>
+        <w:jc w:val="both"/>
+        <w:rPr>
+          <w:color w:val="auto"/>
+          <w:sz w:val="24"/>
+          <w:szCs w:val="24"/>
+        </w:rPr>
+      </w:pPr>
+      <w:bookmarkStart w:id="61" w:name="_Toc10757508"/>
+      <w:bookmarkStart w:id="62" w:name="_Toc24297668"/>
+      <w:bookmarkStart w:id="63" w:name="_Toc25582219"/>
+      <w:bookmarkStart w:id="64" w:name="_Toc25582378"/>
+      <w:bookmarkStart w:id="65" w:name="_Toc25582468"/>
+      <w:bookmarkStart w:id="66" w:name="_Toc25582737"/>
+      <w:bookmarkStart w:id="67" w:name="_Toc25762381"/>
+      <w:bookmarkStart w:id="68" w:name="_Toc25854805"/>
+      <w:bookmarkStart w:id="69" w:name="_Toc25859863"/>
+      <w:bookmarkStart w:id="70" w:name="_Toc25876491"/>
+      <w:r>
+        <w:rPr>
+          <w:color w:val="auto"/>
+          <w:sz w:val="24"/>
+          <w:szCs w:val="24"/>
+        </w:rPr>
+        <w:t xml:space="preserve">Empresa de Gerenciamento de Frotas </w:t>
+      </w:r>
+      <w:proofErr w:type="spellStart"/>
+      <w:r>
+        <w:rPr>
+          <w:color w:val="auto"/>
+          <w:sz w:val="24"/>
+          <w:szCs w:val="24"/>
+        </w:rPr>
+        <w:t>Unifrotas</w:t>
+      </w:r>
+      <w:proofErr w:type="spellEnd"/>
+      <w:r>
+        <w:rPr>
+          <w:color w:val="auto"/>
+          <w:sz w:val="24"/>
+          <w:szCs w:val="24"/>
+        </w:rPr>
+        <w:t>.</w:t>
+      </w:r>
       <w:bookmarkEnd w:id="61"/>
       <w:bookmarkEnd w:id="62"/>
       <w:bookmarkEnd w:id="63"/>
       <w:bookmarkEnd w:id="64"/>
       <w:bookmarkEnd w:id="65"/>
+      <w:bookmarkEnd w:id="66"/>
+      <w:bookmarkEnd w:id="67"/>
+      <w:bookmarkEnd w:id="68"/>
+      <w:bookmarkEnd w:id="69"/>
+      <w:bookmarkEnd w:id="70"/>
     </w:p>
     <w:p>
       <w:pPr>
@@ -23253,7 +24554,7 @@
           <w:szCs w:val="24"/>
         </w:rPr>
       </w:pPr>
-      <w:hyperlink r:id="rId51" w:history="1">
+      <w:hyperlink r:id="rId55" w:history="1">
         <w:r>
           <w:rPr>
             <w:rStyle w:val="Hyperlink"/>
@@ -23343,7 +24644,7 @@
           <w:szCs w:val="24"/>
         </w:rPr>
       </w:pPr>
-      <w:hyperlink r:id="rId52" w:history="1">
+      <w:hyperlink r:id="rId56" w:history="1">
         <w:r>
           <w:rPr>
             <w:rStyle w:val="Hyperlink"/>
@@ -23432,7 +24733,7 @@
           <w:szCs w:val="24"/>
         </w:rPr>
       </w:pPr>
-      <w:hyperlink r:id="rId53" w:history="1">
+      <w:hyperlink r:id="rId57" w:history="1">
         <w:r>
           <w:rPr>
             <w:rStyle w:val="Hyperlink"/>
@@ -23499,7 +24800,7 @@
           <w:szCs w:val="24"/>
         </w:rPr>
       </w:pPr>
-      <w:hyperlink r:id="rId54" w:history="1">
+      <w:hyperlink r:id="rId58" w:history="1">
         <w:r>
           <w:rPr>
             <w:rStyle w:val="Hyperlink"/>
@@ -23561,15 +24862,16 @@
           <w:szCs w:val="24"/>
         </w:rPr>
       </w:pPr>
-      <w:bookmarkStart w:id="66" w:name="_Toc10757509"/>
-      <w:bookmarkStart w:id="67" w:name="_Toc24297669"/>
-      <w:bookmarkStart w:id="68" w:name="_Toc25582220"/>
-      <w:bookmarkStart w:id="69" w:name="_Toc25582379"/>
-      <w:bookmarkStart w:id="70" w:name="_Toc25582469"/>
-      <w:bookmarkStart w:id="71" w:name="_Toc25582738"/>
-      <w:bookmarkStart w:id="72" w:name="_Toc25762382"/>
-      <w:bookmarkStart w:id="73" w:name="_Toc25854806"/>
-      <w:bookmarkStart w:id="74" w:name="_Toc25859864"/>
+      <w:bookmarkStart w:id="71" w:name="_Toc10757509"/>
+      <w:bookmarkStart w:id="72" w:name="_Toc24297669"/>
+      <w:bookmarkStart w:id="73" w:name="_Toc25582220"/>
+      <w:bookmarkStart w:id="74" w:name="_Toc25582379"/>
+      <w:bookmarkStart w:id="75" w:name="_Toc25582469"/>
+      <w:bookmarkStart w:id="76" w:name="_Toc25582738"/>
+      <w:bookmarkStart w:id="77" w:name="_Toc25762382"/>
+      <w:bookmarkStart w:id="78" w:name="_Toc25854806"/>
+      <w:bookmarkStart w:id="79" w:name="_Toc25859864"/>
+      <w:bookmarkStart w:id="80" w:name="_Toc25876492"/>
       <w:r>
         <w:rPr>
           <w:color w:val="auto"/>
@@ -23578,15 +24880,16 @@
         </w:rPr>
         <w:t>O que é um Fluxograma de Processos.</w:t>
       </w:r>
-      <w:bookmarkEnd w:id="66"/>
-      <w:bookmarkEnd w:id="67"/>
-      <w:bookmarkEnd w:id="68"/>
-      <w:bookmarkEnd w:id="69"/>
-      <w:bookmarkEnd w:id="70"/>
       <w:bookmarkEnd w:id="71"/>
       <w:bookmarkEnd w:id="72"/>
       <w:bookmarkEnd w:id="73"/>
       <w:bookmarkEnd w:id="74"/>
+      <w:bookmarkEnd w:id="75"/>
+      <w:bookmarkEnd w:id="76"/>
+      <w:bookmarkEnd w:id="77"/>
+      <w:bookmarkEnd w:id="78"/>
+      <w:bookmarkEnd w:id="79"/>
+      <w:bookmarkEnd w:id="80"/>
     </w:p>
     <w:p>
       <w:pPr>
@@ -23598,7 +24901,7 @@
           <w:szCs w:val="24"/>
         </w:rPr>
       </w:pPr>
-      <w:hyperlink r:id="rId55" w:history="1">
+      <w:hyperlink r:id="rId59" w:history="1">
         <w:r>
           <w:rPr>
             <w:rStyle w:val="Hyperlink"/>
@@ -23644,7 +24947,7 @@
       </w:r>
     </w:p>
     <w:sectPr>
-      <w:footerReference w:type="default" r:id="rId56"/>
+      <w:footerReference w:type="default" r:id="rId60"/>
       <w:pgSz w:w="11906" w:h="16838"/>
       <w:pgMar w:top="1417" w:right="1701" w:bottom="1417" w:left="1701" w:header="708" w:footer="708" w:gutter="0"/>
       <w:cols w:space="708"/>
@@ -23696,7 +24999,6 @@
         <w:docPartUnique/>
       </w:docPartObj>
     </w:sdtPr>
-    <w:sdtEndPr/>
     <w:sdtContent>
       <w:p>
         <w:pPr>
@@ -26671,10 +27973,7 @@
 </a:theme>
 </file>
 
-<file path=customXml/item1.xml><?xml version="1.0" encoding="utf-8"?>
-<sisl xmlns:xsi="http://www.w3.org/2001/XMLSchema-instance" xmlns:xsd="http://www.w3.org/2001/XMLSchema" xmlns="http://www.boldonjames.com/2008/01/sie/internal/label" sislVersion="0" policy="2b8f3f70-3e4d-4335-82fb-00a785401c80" origin="userSelected">
-  <element uid="1c89f765-7bc5-49ea-a1bc-4fa470ed5e85" value=""/>
-</sisl>
+<file path=customXml/item1.xml>
 </file>
 
 <file path=customXml/item2.xml><?xml version="1.0" encoding="utf-8"?>
@@ -26684,14 +27983,14 @@
 <file path=customXml/itemProps1.xml><?xml version="1.0" encoding="utf-8"?>
 <ds:datastoreItem xmlns:ds="http://schemas.openxmlformats.org/officeDocument/2006/customXml" ds:itemID="{E6E06178-BFEF-4812-89B3-87322D4BB339}">
   <ds:schemaRefs>
-    <ds:schemaRef ds:uri="http://www.w3.org/2001/XMLSchema"/>
     <ds:schemaRef ds:uri="http://www.boldonjames.com/2008/01/sie/internal/label"/>
+    <ds:schemaRef ds:uri="http://www.w3.org/2000/xmlns/"/>
   </ds:schemaRefs>
 </ds:datastoreItem>
 </file>
 
 <file path=customXml/itemProps2.xml><?xml version="1.0" encoding="utf-8"?>
-<ds:datastoreItem xmlns:ds="http://schemas.openxmlformats.org/officeDocument/2006/customXml" ds:itemID="{82CEB033-6F03-478E-A57B-D53349621C8F}">
+<ds:datastoreItem xmlns:ds="http://schemas.openxmlformats.org/officeDocument/2006/customXml" ds:itemID="{F19708DE-7AA6-4A86-8AAB-9102C0EC87ED}">
   <ds:schemaRefs>
     <ds:schemaRef ds:uri="http://schemas.openxmlformats.org/officeDocument/2006/bibliography"/>
   </ds:schemaRefs>

</xml_diff>